<commit_message>
GUI is revised, storyboards and class diagrams are added
</commit_message>
<xml_diff>
--- a/Use_Cases.docx
+++ b/Use_Cases.docx
@@ -68,13 +68,9 @@
                 </w:rPr>
                 <w:alias w:val="Title"/>
                 <w:id w:val="15524250"/>
-                <w:placeholder>
-                  <w:docPart w:val="574E46241C43469690C0F3E833265D76"/>
-                </w:placeholder>
                 <w:dataBinding w:prefixMappings="xmlns:ns0='http://schemas.openxmlformats.org/package/2006/metadata/core-properties' xmlns:ns1='http://purl.org/dc/elements/1.1/'" w:xpath="/ns0:coreProperties[1]/ns1:title[1]" w:storeItemID="{6C3C8BC8-F283-45AE-878A-BAB7291924A1}"/>
                 <w:text/>
               </w:sdtPr>
-              <w:sdtEndPr/>
               <w:sdtContent>
                 <w:tc>
                   <w:tcPr>
@@ -121,13 +117,9 @@
                 </w:rPr>
                 <w:alias w:val="Subtitle"/>
                 <w:id w:val="15524255"/>
-                <w:placeholder>
-                  <w:docPart w:val="CA63D3F6CDED4DF09D2E3F7F485D3849"/>
-                </w:placeholder>
                 <w:dataBinding w:prefixMappings="xmlns:ns0='http://schemas.openxmlformats.org/package/2006/metadata/core-properties' xmlns:ns1='http://purl.org/dc/elements/1.1/'" w:xpath="/ns0:coreProperties[1]/ns1:subject[1]" w:storeItemID="{6C3C8BC8-F283-45AE-878A-BAB7291924A1}"/>
                 <w:text/>
               </w:sdtPr>
-              <w:sdtEndPr/>
               <w:sdtContent>
                 <w:tc>
                   <w:tcPr>
@@ -213,10 +205,7 @@
             </w:tc>
           </w:tr>
         </w:tbl>
-        <w:p>
-          <w:bookmarkStart w:id="0" w:name="_GoBack"/>
-          <w:bookmarkEnd w:id="0"/>
-        </w:p>
+        <w:p/>
         <w:p/>
         <w:tbl>
           <w:tblPr>
@@ -1037,10 +1026,135 @@
         <w:spacing w:before="4" w:after="0" w:line="240" w:lineRule="auto"/>
         <w:rPr>
           <w:rFonts w:ascii="Times New Roman" w:hAnsi="Times New Roman" w:cs="Times New Roman"/>
+          <w:sz w:val="32"/>
+          <w:szCs w:val="32"/>
+        </w:rPr>
+      </w:pPr>
+    </w:p>
+    <w:p>
+      <w:pPr>
+        <w:autoSpaceDE w:val="0"/>
+        <w:autoSpaceDN w:val="0"/>
+        <w:adjustRightInd w:val="0"/>
+        <w:spacing w:before="4" w:after="0" w:line="240" w:lineRule="auto"/>
+        <w:ind w:firstLine="720"/>
+        <w:rPr>
+          <w:rFonts w:ascii="Times New Roman" w:hAnsi="Times New Roman" w:cs="Times New Roman"/>
           <w:sz w:val="24"/>
           <w:szCs w:val="24"/>
         </w:rPr>
       </w:pPr>
+      <w:r>
+        <w:rPr>
+          <w:rFonts w:ascii="Times New Roman" w:hAnsi="Times New Roman" w:cs="Times New Roman"/>
+          <w:sz w:val="24"/>
+          <w:szCs w:val="24"/>
+        </w:rPr>
+        <w:t xml:space="preserve">Group name is displayed in the top-center and the version is displayed in the top-right corner of the GUI. </w:t>
+      </w:r>
+      <w:r>
+        <w:rPr>
+          <w:rFonts w:ascii="Times New Roman" w:hAnsi="Times New Roman" w:cs="Times New Roman"/>
+          <w:sz w:val="24"/>
+          <w:szCs w:val="24"/>
+        </w:rPr>
+        <w:t xml:space="preserve">On the left side of the GUI </w:t>
+      </w:r>
+      <w:r>
+        <w:rPr>
+          <w:rFonts w:ascii="Times New Roman" w:hAnsi="Times New Roman" w:cs="Times New Roman"/>
+          <w:sz w:val="24"/>
+          <w:szCs w:val="24"/>
+        </w:rPr>
+        <w:t>manual controls of the turret, Start button, Stop button, and R</w:t>
+      </w:r>
+      <w:r>
+        <w:rPr>
+          <w:rFonts w:ascii="Times New Roman" w:hAnsi="Times New Roman" w:cs="Times New Roman"/>
+          <w:sz w:val="24"/>
+          <w:szCs w:val="24"/>
+        </w:rPr>
+        <w:t xml:space="preserve">eset button are located. Directional controls are left, right, up, and down, when one of the buttons is held, the turret moves in that direction.  Button in the center of directional controls is the fire button, when pressed the turret should fire a missile in the current direction. Start button starts the Search and Destroy mode. Stop button should stop the Search and Destroy mode. Reset button calibrates the position of the turret by setting the gun at 0, 0, </w:t>
+      </w:r>
+      <w:proofErr w:type="gramStart"/>
+      <w:r>
+        <w:rPr>
+          <w:rFonts w:ascii="Times New Roman" w:hAnsi="Times New Roman" w:cs="Times New Roman"/>
+          <w:sz w:val="24"/>
+          <w:szCs w:val="24"/>
+        </w:rPr>
+        <w:t>0</w:t>
+      </w:r>
+      <w:proofErr w:type="gramEnd"/>
+      <w:r>
+        <w:rPr>
+          <w:rFonts w:ascii="Times New Roman" w:hAnsi="Times New Roman" w:cs="Times New Roman"/>
+          <w:sz w:val="24"/>
+          <w:szCs w:val="24"/>
+        </w:rPr>
+        <w:t>.</w:t>
+      </w:r>
+      <w:r>
+        <w:rPr>
+          <w:rFonts w:ascii="Times New Roman" w:hAnsi="Times New Roman" w:cs="Times New Roman"/>
+          <w:sz w:val="24"/>
+          <w:szCs w:val="24"/>
+        </w:rPr>
+        <w:t xml:space="preserve"> </w:t>
+      </w:r>
+    </w:p>
+    <w:p>
+      <w:pPr>
+        <w:autoSpaceDE w:val="0"/>
+        <w:autoSpaceDN w:val="0"/>
+        <w:adjustRightInd w:val="0"/>
+        <w:spacing w:before="4" w:after="0" w:line="240" w:lineRule="auto"/>
+        <w:rPr>
+          <w:rFonts w:ascii="Times New Roman" w:hAnsi="Times New Roman" w:cs="Times New Roman"/>
+          <w:sz w:val="24"/>
+          <w:szCs w:val="24"/>
+        </w:rPr>
+      </w:pPr>
+      <w:r>
+        <w:rPr>
+          <w:noProof/>
+        </w:rPr>
+        <w:drawing>
+          <wp:inline distT="0" distB="0" distL="0" distR="0" wp14:anchorId="5F65E7F6" wp14:editId="6380C1AD">
+            <wp:extent cx="5676900" cy="3200400"/>
+            <wp:effectExtent l="0" t="0" r="0" b="0"/>
+            <wp:docPr id="1" name="Picture 1"/>
+            <wp:cNvGraphicFramePr>
+              <a:graphicFrameLocks xmlns:a="http://schemas.openxmlformats.org/drawingml/2006/main" noChangeAspect="1"/>
+            </wp:cNvGraphicFramePr>
+            <a:graphic xmlns:a="http://schemas.openxmlformats.org/drawingml/2006/main">
+              <a:graphicData uri="http://schemas.openxmlformats.org/drawingml/2006/picture">
+                <pic:pic xmlns:pic="http://schemas.openxmlformats.org/drawingml/2006/picture">
+                  <pic:nvPicPr>
+                    <pic:cNvPr id="0" name=""/>
+                    <pic:cNvPicPr/>
+                  </pic:nvPicPr>
+                  <pic:blipFill>
+                    <a:blip r:embed="rId8"/>
+                    <a:stretch>
+                      <a:fillRect/>
+                    </a:stretch>
+                  </pic:blipFill>
+                  <pic:spPr>
+                    <a:xfrm>
+                      <a:off x="0" y="0"/>
+                      <a:ext cx="5676900" cy="3200400"/>
+                    </a:xfrm>
+                    <a:prstGeom prst="rect">
+                      <a:avLst/>
+                    </a:prstGeom>
+                  </pic:spPr>
+                </pic:pic>
+              </a:graphicData>
+            </a:graphic>
+          </wp:inline>
+        </w:drawing>
+      </w:r>
     </w:p>
     <w:p>
       <w:pPr>
@@ -1061,12 +1175,88 @@
         <w:autoSpaceDN w:val="0"/>
         <w:adjustRightInd w:val="0"/>
         <w:spacing w:before="4" w:after="0" w:line="240" w:lineRule="auto"/>
+        <w:ind w:firstLine="720"/>
         <w:rPr>
           <w:rFonts w:ascii="Times New Roman" w:hAnsi="Times New Roman" w:cs="Times New Roman"/>
           <w:sz w:val="24"/>
           <w:szCs w:val="24"/>
         </w:rPr>
       </w:pPr>
+      <w:r>
+        <w:rPr>
+          <w:rFonts w:ascii="Times New Roman" w:hAnsi="Times New Roman" w:cs="Times New Roman"/>
+          <w:sz w:val="24"/>
+          <w:szCs w:val="24"/>
+        </w:rPr>
+        <w:lastRenderedPageBreak/>
+        <w:t xml:space="preserve">On the right side of the GUI </w:t>
+      </w:r>
+      <w:r>
+        <w:rPr>
+          <w:rFonts w:ascii="Times New Roman" w:hAnsi="Times New Roman" w:cs="Times New Roman"/>
+          <w:sz w:val="24"/>
+          <w:szCs w:val="24"/>
+        </w:rPr>
+        <w:t xml:space="preserve">the Target list box and Open Target File button are located. When </w:t>
+      </w:r>
+      <w:r>
+        <w:rPr>
+          <w:rFonts w:ascii="Times New Roman" w:hAnsi="Times New Roman" w:cs="Times New Roman"/>
+          <w:sz w:val="24"/>
+          <w:szCs w:val="24"/>
+        </w:rPr>
+        <w:t>Open Target File</w:t>
+      </w:r>
+      <w:r>
+        <w:rPr>
+          <w:rFonts w:ascii="Times New Roman" w:hAnsi="Times New Roman" w:cs="Times New Roman"/>
+          <w:sz w:val="24"/>
+          <w:szCs w:val="24"/>
+        </w:rPr>
+        <w:t xml:space="preserve"> button is pressed</w:t>
+      </w:r>
+      <w:r>
+        <w:rPr>
+          <w:rFonts w:ascii="Times New Roman" w:hAnsi="Times New Roman" w:cs="Times New Roman"/>
+          <w:sz w:val="24"/>
+          <w:szCs w:val="24"/>
+        </w:rPr>
+        <w:t>,</w:t>
+      </w:r>
+      <w:r>
+        <w:rPr>
+          <w:rFonts w:ascii="Times New Roman" w:hAnsi="Times New Roman" w:cs="Times New Roman"/>
+          <w:sz w:val="24"/>
+          <w:szCs w:val="24"/>
+        </w:rPr>
+        <w:t xml:space="preserve"> file explorer window opens and lets you choose a target file of one of the formats, xml or </w:t>
+      </w:r>
+      <w:proofErr w:type="spellStart"/>
+      <w:r>
+        <w:rPr>
+          <w:rFonts w:ascii="Times New Roman" w:hAnsi="Times New Roman" w:cs="Times New Roman"/>
+          <w:sz w:val="24"/>
+          <w:szCs w:val="24"/>
+        </w:rPr>
+        <w:t>ini</w:t>
+      </w:r>
+      <w:proofErr w:type="spellEnd"/>
+      <w:r>
+        <w:rPr>
+          <w:rFonts w:ascii="Times New Roman" w:hAnsi="Times New Roman" w:cs="Times New Roman"/>
+          <w:sz w:val="24"/>
+          <w:szCs w:val="24"/>
+        </w:rPr>
+        <w:t>.</w:t>
+      </w:r>
+      <w:r>
+        <w:rPr>
+          <w:rFonts w:ascii="Times New Roman" w:hAnsi="Times New Roman" w:cs="Times New Roman"/>
+          <w:sz w:val="24"/>
+          <w:szCs w:val="24"/>
+        </w:rPr>
+        <w:t xml:space="preserve"> Examples for both formats are below:</w:t>
+      </w:r>
     </w:p>
     <w:p>
       <w:pPr>
@@ -1080,6 +1270,113 @@
           <w:szCs w:val="24"/>
         </w:rPr>
       </w:pPr>
+      <w:r>
+        <w:rPr>
+          <w:noProof/>
+        </w:rPr>
+        <w:drawing>
+          <wp:inline distT="0" distB="0" distL="0" distR="0" wp14:anchorId="13B4B46C" wp14:editId="167A5F70">
+            <wp:extent cx="5943600" cy="3834130"/>
+            <wp:effectExtent l="0" t="0" r="0" b="0"/>
+            <wp:docPr id="2" name="Picture 2"/>
+            <wp:cNvGraphicFramePr>
+              <a:graphicFrameLocks xmlns:a="http://schemas.openxmlformats.org/drawingml/2006/main" noChangeAspect="1"/>
+            </wp:cNvGraphicFramePr>
+            <a:graphic xmlns:a="http://schemas.openxmlformats.org/drawingml/2006/main">
+              <a:graphicData uri="http://schemas.openxmlformats.org/drawingml/2006/picture">
+                <pic:pic xmlns:pic="http://schemas.openxmlformats.org/drawingml/2006/picture">
+                  <pic:nvPicPr>
+                    <pic:cNvPr id="0" name=""/>
+                    <pic:cNvPicPr/>
+                  </pic:nvPicPr>
+                  <pic:blipFill>
+                    <a:blip r:embed="rId9"/>
+                    <a:stretch>
+                      <a:fillRect/>
+                    </a:stretch>
+                  </pic:blipFill>
+                  <pic:spPr>
+                    <a:xfrm>
+                      <a:off x="0" y="0"/>
+                      <a:ext cx="5943600" cy="3834130"/>
+                    </a:xfrm>
+                    <a:prstGeom prst="rect">
+                      <a:avLst/>
+                    </a:prstGeom>
+                  </pic:spPr>
+                </pic:pic>
+              </a:graphicData>
+            </a:graphic>
+          </wp:inline>
+        </w:drawing>
+      </w:r>
+      <w:r>
+        <w:rPr>
+          <w:noProof/>
+        </w:rPr>
+        <w:drawing>
+          <wp:inline distT="0" distB="0" distL="0" distR="0" wp14:anchorId="77EBCF5C" wp14:editId="2C7EFDE6">
+            <wp:extent cx="5943600" cy="3810000"/>
+            <wp:effectExtent l="0" t="0" r="0" b="0"/>
+            <wp:docPr id="3" name="Picture 3"/>
+            <wp:cNvGraphicFramePr>
+              <a:graphicFrameLocks xmlns:a="http://schemas.openxmlformats.org/drawingml/2006/main" noChangeAspect="1"/>
+            </wp:cNvGraphicFramePr>
+            <a:graphic xmlns:a="http://schemas.openxmlformats.org/drawingml/2006/main">
+              <a:graphicData uri="http://schemas.openxmlformats.org/drawingml/2006/picture">
+                <pic:pic xmlns:pic="http://schemas.openxmlformats.org/drawingml/2006/picture">
+                  <pic:nvPicPr>
+                    <pic:cNvPr id="0" name=""/>
+                    <pic:cNvPicPr/>
+                  </pic:nvPicPr>
+                  <pic:blipFill>
+                    <a:blip r:embed="rId10"/>
+                    <a:stretch>
+                      <a:fillRect/>
+                    </a:stretch>
+                  </pic:blipFill>
+                  <pic:spPr>
+                    <a:xfrm>
+                      <a:off x="0" y="0"/>
+                      <a:ext cx="5943600" cy="3810000"/>
+                    </a:xfrm>
+                    <a:prstGeom prst="rect">
+                      <a:avLst/>
+                    </a:prstGeom>
+                  </pic:spPr>
+                </pic:pic>
+              </a:graphicData>
+            </a:graphic>
+          </wp:inline>
+        </w:drawing>
+      </w:r>
+      <w:r>
+        <w:rPr>
+          <w:rFonts w:ascii="Times New Roman" w:hAnsi="Times New Roman" w:cs="Times New Roman"/>
+          <w:sz w:val="24"/>
+          <w:szCs w:val="24"/>
+        </w:rPr>
+        <w:lastRenderedPageBreak/>
+        <w:t>After file is chosen</w:t>
+      </w:r>
+      <w:r>
+        <w:rPr>
+          <w:rFonts w:ascii="Times New Roman" w:hAnsi="Times New Roman" w:cs="Times New Roman"/>
+          <w:sz w:val="24"/>
+          <w:szCs w:val="24"/>
+        </w:rPr>
+        <w:t>,</w:t>
+      </w:r>
+      <w:r>
+        <w:rPr>
+          <w:rFonts w:ascii="Times New Roman" w:hAnsi="Times New Roman" w:cs="Times New Roman"/>
+          <w:sz w:val="24"/>
+          <w:szCs w:val="24"/>
+        </w:rPr>
+        <w:t xml:space="preserve"> it gets red by the program and the acquired targets are displayed in the Target list box.</w:t>
+      </w:r>
+      <w:bookmarkStart w:id="0" w:name="_GoBack"/>
+      <w:bookmarkEnd w:id="0"/>
     </w:p>
     <w:p>
       <w:pPr>
@@ -1093,6 +1390,46 @@
           <w:szCs w:val="24"/>
         </w:rPr>
       </w:pPr>
+      <w:r>
+        <w:rPr>
+          <w:noProof/>
+        </w:rPr>
+        <w:drawing>
+          <wp:inline distT="0" distB="0" distL="0" distR="0" wp14:anchorId="7405FD66" wp14:editId="24D71603">
+            <wp:extent cx="5676900" cy="3200400"/>
+            <wp:effectExtent l="0" t="0" r="0" b="0"/>
+            <wp:docPr id="6" name="Picture 6"/>
+            <wp:cNvGraphicFramePr>
+              <a:graphicFrameLocks xmlns:a="http://schemas.openxmlformats.org/drawingml/2006/main" noChangeAspect="1"/>
+            </wp:cNvGraphicFramePr>
+            <a:graphic xmlns:a="http://schemas.openxmlformats.org/drawingml/2006/main">
+              <a:graphicData uri="http://schemas.openxmlformats.org/drawingml/2006/picture">
+                <pic:pic xmlns:pic="http://schemas.openxmlformats.org/drawingml/2006/picture">
+                  <pic:nvPicPr>
+                    <pic:cNvPr id="0" name=""/>
+                    <pic:cNvPicPr/>
+                  </pic:nvPicPr>
+                  <pic:blipFill>
+                    <a:blip r:embed="rId11"/>
+                    <a:stretch>
+                      <a:fillRect/>
+                    </a:stretch>
+                  </pic:blipFill>
+                  <pic:spPr>
+                    <a:xfrm>
+                      <a:off x="0" y="0"/>
+                      <a:ext cx="5676900" cy="3200400"/>
+                    </a:xfrm>
+                    <a:prstGeom prst="rect">
+                      <a:avLst/>
+                    </a:prstGeom>
+                  </pic:spPr>
+                </pic:pic>
+              </a:graphicData>
+            </a:graphic>
+          </wp:inline>
+        </w:drawing>
+      </w:r>
     </w:p>
     <w:p>
       <w:pPr>
@@ -3113,7 +3450,6 @@
                 <w:sz w:val="24"/>
                 <w:szCs w:val="24"/>
               </w:rPr>
-              <w:lastRenderedPageBreak/>
               <w:t>Main</w:t>
             </w:r>
           </w:p>
@@ -3367,19 +3703,8 @@
                 <w:sz w:val="24"/>
                 <w:szCs w:val="24"/>
               </w:rPr>
-              <w:t xml:space="preserve">3.    Program makes </w:t>
-            </w:r>
-            <w:proofErr w:type="spellStart"/>
-            <w:r>
-              <w:rPr>
-                <w:rFonts w:ascii="Palatino Linotype" w:hAnsi="Palatino Linotype" w:cs="Palatino Linotype"/>
-                <w:color w:val="212121"/>
-                <w:sz w:val="24"/>
-                <w:szCs w:val="24"/>
-              </w:rPr>
-              <w:t>makes</w:t>
-            </w:r>
-            <w:proofErr w:type="spellEnd"/>
+              <w:t>3.    Program makes</w:t>
+            </w:r>
             <w:r>
               <w:rPr>
                 <w:rFonts w:ascii="Palatino Linotype" w:hAnsi="Palatino Linotype" w:cs="Palatino Linotype"/>
@@ -3430,6 +3755,7 @@
                 <w:sz w:val="24"/>
                 <w:szCs w:val="24"/>
               </w:rPr>
+              <w:lastRenderedPageBreak/>
               <w:t>E</w:t>
             </w:r>
             <w:r>
@@ -7022,7 +7348,6 @@
                 <w:sz w:val="24"/>
                 <w:szCs w:val="24"/>
               </w:rPr>
-              <w:lastRenderedPageBreak/>
               <w:t>De</w:t>
             </w:r>
             <w:r>
@@ -7373,6 +7698,7 @@
                 <w:sz w:val="24"/>
                 <w:szCs w:val="24"/>
               </w:rPr>
+              <w:lastRenderedPageBreak/>
               <w:t>Pre</w:t>
             </w:r>
             <w:r>
@@ -11020,7 +11346,6 @@
                 <w:sz w:val="24"/>
                 <w:szCs w:val="24"/>
               </w:rPr>
-              <w:lastRenderedPageBreak/>
               <w:t>Ow</w:t>
             </w:r>
             <w:r>
@@ -14968,7 +15293,6 @@
                 <w:sz w:val="24"/>
                 <w:szCs w:val="24"/>
               </w:rPr>
-              <w:lastRenderedPageBreak/>
               <w:t>Ow</w:t>
             </w:r>
             <w:r>
@@ -15640,7 +15964,16 @@
                 <w:sz w:val="24"/>
                 <w:szCs w:val="24"/>
               </w:rPr>
-              <w:t>The GUI should be able to be rotated horizontally and vertically using manual controls</w:t>
+              <w:t>The turret</w:t>
+            </w:r>
+            <w:r>
+              <w:rPr>
+                <w:rFonts w:ascii="Palatino Linotype" w:hAnsi="Palatino Linotype" w:cs="Palatino Linotype"/>
+                <w:color w:val="212121"/>
+                <w:sz w:val="24"/>
+                <w:szCs w:val="24"/>
+              </w:rPr>
+              <w:t xml:space="preserve"> should be able to be rotated horizontally and vertically using manual controls</w:t>
             </w:r>
           </w:p>
         </w:tc>
@@ -17231,8 +17564,6 @@
         </w:tc>
       </w:tr>
     </w:tbl>
-    <w:p/>
-    <w:p/>
     <w:p/>
     <w:p>
       <w:pPr>
@@ -17255,9 +17586,62 @@
         <w:t>UML Modeling Diagrams</w:t>
       </w:r>
     </w:p>
-    <w:p/>
-    <w:p/>
-    <w:p/>
+    <w:p>
+      <w:r>
+        <w:rPr>
+          <w:noProof/>
+        </w:rPr>
+        <w:lastRenderedPageBreak/>
+        <w:drawing>
+          <wp:inline distT="0" distB="0" distL="0" distR="0">
+            <wp:extent cx="5943600" cy="7861158"/>
+            <wp:effectExtent l="0" t="0" r="0" b="0"/>
+            <wp:docPr id="5" name="Picture 5"/>
+            <wp:cNvGraphicFramePr>
+              <a:graphicFrameLocks xmlns:a="http://schemas.openxmlformats.org/drawingml/2006/main" noChangeAspect="1"/>
+            </wp:cNvGraphicFramePr>
+            <a:graphic xmlns:a="http://schemas.openxmlformats.org/drawingml/2006/main">
+              <a:graphicData uri="http://schemas.openxmlformats.org/drawingml/2006/picture">
+                <pic:pic xmlns:pic="http://schemas.openxmlformats.org/drawingml/2006/picture">
+                  <pic:nvPicPr>
+                    <pic:cNvPr id="0" name="Picture 1"/>
+                    <pic:cNvPicPr>
+                      <a:picLocks noChangeAspect="1" noChangeArrowheads="1"/>
+                    </pic:cNvPicPr>
+                  </pic:nvPicPr>
+                  <pic:blipFill>
+                    <a:blip r:embed="rId12">
+                      <a:extLst>
+                        <a:ext uri="{28A0092B-C50C-407E-A947-70E740481C1C}">
+                          <a14:useLocalDpi xmlns:a14="http://schemas.microsoft.com/office/drawing/2010/main" val="0"/>
+                        </a:ext>
+                      </a:extLst>
+                    </a:blip>
+                    <a:srcRect/>
+                    <a:stretch>
+                      <a:fillRect/>
+                    </a:stretch>
+                  </pic:blipFill>
+                  <pic:spPr bwMode="auto">
+                    <a:xfrm>
+                      <a:off x="0" y="0"/>
+                      <a:ext cx="5943600" cy="7861158"/>
+                    </a:xfrm>
+                    <a:prstGeom prst="rect">
+                      <a:avLst/>
+                    </a:prstGeom>
+                    <a:noFill/>
+                    <a:ln>
+                      <a:noFill/>
+                    </a:ln>
+                  </pic:spPr>
+                </pic:pic>
+              </a:graphicData>
+            </a:graphic>
+          </wp:inline>
+        </w:drawing>
+      </w:r>
+    </w:p>
     <w:p/>
     <w:p/>
     <w:p>
@@ -17278,7 +17662,6 @@
           <w:sz w:val="32"/>
           <w:szCs w:val="32"/>
         </w:rPr>
-        <w:lastRenderedPageBreak/>
         <w:t>Design Patterns Used</w:t>
       </w:r>
     </w:p>
@@ -17408,7 +17791,7 @@
     </w:p>
     <w:p/>
     <w:sectPr>
-      <w:headerReference w:type="default" r:id="rId8"/>
+      <w:headerReference w:type="default" r:id="rId13"/>
       <w:pgSz w:w="12240" w:h="15840"/>
       <w:pgMar w:top="1440" w:right="1440" w:bottom="1440" w:left="1440" w:header="720" w:footer="720" w:gutter="0"/>
       <w:pgNumType w:start="0"/>
@@ -17480,7 +17863,6 @@
         <w:docPartUnique/>
       </w:docPartObj>
     </w:sdtPr>
-    <w:sdtEndPr/>
     <w:sdtContent>
       <w:p>
         <w:pPr>
@@ -17521,7 +17903,7 @@
             <w:bCs/>
             <w:noProof/>
           </w:rPr>
-          <w:t>7</w:t>
+          <w:t>8</w:t>
         </w:r>
         <w:r>
           <w:rPr>
@@ -17566,7 +17948,7 @@
             <w:bCs/>
             <w:noProof/>
           </w:rPr>
-          <w:t>7</w:t>
+          <w:t>10</w:t>
         </w:r>
         <w:r>
           <w:rPr>
@@ -18653,590 +19035,6 @@
 </w:styles>
 </file>
 
-<file path=word/glossary/document.xml><?xml version="1.0" encoding="utf-8"?>
-<w:glossaryDocument xmlns:wpc="http://schemas.microsoft.com/office/word/2010/wordprocessingCanvas" xmlns:mc="http://schemas.openxmlformats.org/markup-compatibility/2006" xmlns:o="urn:schemas-microsoft-com:office:office" xmlns:r="http://schemas.openxmlformats.org/officeDocument/2006/relationships" xmlns:m="http://schemas.openxmlformats.org/officeDocument/2006/math" xmlns:v="urn:schemas-microsoft-com:vml" xmlns:wp14="http://schemas.microsoft.com/office/word/2010/wordprocessingDrawing" xmlns:wp="http://schemas.openxmlformats.org/drawingml/2006/wordprocessingDrawing" xmlns:w10="urn:schemas-microsoft-com:office:word" xmlns:w="http://schemas.openxmlformats.org/wordprocessingml/2006/main" xmlns:w14="http://schemas.microsoft.com/office/word/2010/wordml" xmlns:wpg="http://schemas.microsoft.com/office/word/2010/wordprocessingGroup" xmlns:wpi="http://schemas.microsoft.com/office/word/2010/wordprocessingInk" xmlns:wne="http://schemas.microsoft.com/office/word/2006/wordml" xmlns:wps="http://schemas.microsoft.com/office/word/2010/wordprocessingShape" mc:Ignorable="w14 wp14">
-  <w:docParts>
-    <w:docPart>
-      <w:docPartPr>
-        <w:name w:val="574E46241C43469690C0F3E833265D76"/>
-        <w:category>
-          <w:name w:val="General"/>
-          <w:gallery w:val="placeholder"/>
-        </w:category>
-        <w:types>
-          <w:type w:val="bbPlcHdr"/>
-        </w:types>
-        <w:behaviors>
-          <w:behavior w:val="content"/>
-        </w:behaviors>
-        <w:guid w:val="{9EBF286F-8E6F-4091-868F-8E4EFAC1FB73}"/>
-      </w:docPartPr>
-      <w:docPartBody>
-        <w:p>
-          <w:pPr>
-            <w:pStyle w:val="574E46241C43469690C0F3E833265D76"/>
-          </w:pPr>
-          <w:r>
-            <w:rPr>
-              <w:rFonts w:asciiTheme="majorHAnsi" w:eastAsiaTheme="majorEastAsia" w:hAnsiTheme="majorHAnsi" w:cstheme="majorBidi"/>
-              <w:sz w:val="80"/>
-              <w:szCs w:val="80"/>
-            </w:rPr>
-            <w:t>[Type the document title]</w:t>
-          </w:r>
-        </w:p>
-      </w:docPartBody>
-    </w:docPart>
-    <w:docPart>
-      <w:docPartPr>
-        <w:name w:val="CA63D3F6CDED4DF09D2E3F7F485D3849"/>
-        <w:category>
-          <w:name w:val="General"/>
-          <w:gallery w:val="placeholder"/>
-        </w:category>
-        <w:types>
-          <w:type w:val="bbPlcHdr"/>
-        </w:types>
-        <w:behaviors>
-          <w:behavior w:val="content"/>
-        </w:behaviors>
-        <w:guid w:val="{72FDD7BA-D2A8-4BDD-90F4-3B9C6787E314}"/>
-      </w:docPartPr>
-      <w:docPartBody>
-        <w:p>
-          <w:pPr>
-            <w:pStyle w:val="CA63D3F6CDED4DF09D2E3F7F485D3849"/>
-          </w:pPr>
-          <w:r>
-            <w:rPr>
-              <w:rFonts w:asciiTheme="majorHAnsi" w:eastAsiaTheme="majorEastAsia" w:hAnsiTheme="majorHAnsi" w:cstheme="majorBidi"/>
-              <w:sz w:val="44"/>
-              <w:szCs w:val="44"/>
-            </w:rPr>
-            <w:t>[Type the document subtitle]</w:t>
-          </w:r>
-        </w:p>
-      </w:docPartBody>
-    </w:docPart>
-  </w:docParts>
-</w:glossaryDocument>
-</file>
-
-<file path=word/glossary/fontTable.xml><?xml version="1.0" encoding="utf-8"?>
-<w:fonts xmlns:mc="http://schemas.openxmlformats.org/markup-compatibility/2006" xmlns:r="http://schemas.openxmlformats.org/officeDocument/2006/relationships" xmlns:w="http://schemas.openxmlformats.org/wordprocessingml/2006/main" xmlns:w14="http://schemas.microsoft.com/office/word/2010/wordml" mc:Ignorable="w14">
-  <w:font w:name="Times New Roman">
-    <w:panose1 w:val="02020603050405020304"/>
-    <w:charset w:val="00"/>
-    <w:family w:val="roman"/>
-    <w:pitch w:val="variable"/>
-    <w:sig w:usb0="E0002AFF" w:usb1="C0007841" w:usb2="00000009" w:usb3="00000000" w:csb0="000001FF" w:csb1="00000000"/>
-  </w:font>
-  <w:font w:name="Calibri">
-    <w:panose1 w:val="020F0502020204030204"/>
-    <w:charset w:val="00"/>
-    <w:family w:val="swiss"/>
-    <w:pitch w:val="variable"/>
-    <w:sig w:usb0="E00002FF" w:usb1="4000ACFF" w:usb2="00000001" w:usb3="00000000" w:csb0="0000019F" w:csb1="00000000"/>
-  </w:font>
-  <w:font w:name="Tahoma">
-    <w:panose1 w:val="020B0604030504040204"/>
-    <w:charset w:val="00"/>
-    <w:family w:val="swiss"/>
-    <w:notTrueType/>
-    <w:pitch w:val="variable"/>
-    <w:sig w:usb0="00000003" w:usb1="00000000" w:usb2="00000000" w:usb3="00000000" w:csb0="00000001" w:csb1="00000000"/>
-  </w:font>
-  <w:font w:name="Cambria">
-    <w:panose1 w:val="02040503050406030204"/>
-    <w:charset w:val="00"/>
-    <w:family w:val="roman"/>
-    <w:pitch w:val="variable"/>
-    <w:sig w:usb0="E00002FF" w:usb1="400004FF" w:usb2="00000000" w:usb3="00000000" w:csb0="0000019F" w:csb1="00000000"/>
-  </w:font>
-  <w:font w:name="Palatino Linotype">
-    <w:panose1 w:val="02040502050505030304"/>
-    <w:charset w:val="00"/>
-    <w:family w:val="roman"/>
-    <w:pitch w:val="variable"/>
-    <w:sig w:usb0="E0000287" w:usb1="40000013" w:usb2="00000000" w:usb3="00000000" w:csb0="0000019F" w:csb1="00000000"/>
-  </w:font>
-</w:fonts>
-</file>
-
-<file path=word/glossary/settings.xml><?xml version="1.0" encoding="utf-8"?>
-<w:settings xmlns:mc="http://schemas.openxmlformats.org/markup-compatibility/2006" xmlns:o="urn:schemas-microsoft-com:office:office" xmlns:r="http://schemas.openxmlformats.org/officeDocument/2006/relationships" xmlns:m="http://schemas.openxmlformats.org/officeDocument/2006/math" xmlns:v="urn:schemas-microsoft-com:vml" xmlns:w10="urn:schemas-microsoft-com:office:word" xmlns:w="http://schemas.openxmlformats.org/wordprocessingml/2006/main" xmlns:w14="http://schemas.microsoft.com/office/word/2010/wordml" xmlns:sl="http://schemas.openxmlformats.org/schemaLibrary/2006/main" mc:Ignorable="w14">
-  <w:view w:val="normal"/>
-  <w:defaultTabStop w:val="720"/>
-  <w:characterSpacingControl w:val="doNotCompress"/>
-  <w:compat>
-    <w:useFELayout/>
-    <w:compatSetting w:name="compatibilityMode" w:uri="http://schemas.microsoft.com/office/word" w:val="14"/>
-    <w:compatSetting w:name="overrideTableStyleFontSizeAndJustification" w:uri="http://schemas.microsoft.com/office/word" w:val="1"/>
-    <w:compatSetting w:name="enableOpenTypeFeatures" w:uri="http://schemas.microsoft.com/office/word" w:val="1"/>
-    <w:compatSetting w:name="doNotFlipMirrorIndents" w:uri="http://schemas.microsoft.com/office/word" w:val="1"/>
-  </w:compat>
-  <w:rsids>
-    <w:rsidRoot w:val="00C5481B"/>
-    <w:rsid w:val="00026573"/>
-    <w:rsid w:val="00811C1C"/>
-    <w:rsid w:val="00C5481B"/>
-    <w:rsid w:val="00E85631"/>
-  </w:rsids>
-  <m:mathPr>
-    <m:mathFont m:val="Cambria Math"/>
-    <m:brkBin m:val="before"/>
-    <m:brkBinSub m:val="--"/>
-    <m:smallFrac m:val="0"/>
-    <m:dispDef/>
-    <m:lMargin m:val="0"/>
-    <m:rMargin m:val="0"/>
-    <m:defJc m:val="centerGroup"/>
-    <m:wrapIndent m:val="1440"/>
-    <m:intLim m:val="subSup"/>
-    <m:naryLim m:val="undOvr"/>
-  </m:mathPr>
-  <w:themeFontLang w:val="en-US"/>
-  <w:clrSchemeMapping w:bg1="light1" w:t1="dark1" w:bg2="light2" w:t2="dark2" w:accent1="accent1" w:accent2="accent2" w:accent3="accent3" w:accent4="accent4" w:accent5="accent5" w:accent6="accent6" w:hyperlink="hyperlink" w:followedHyperlink="followedHyperlink"/>
-  <w:decimalSymbol w:val="."/>
-  <w:listSeparator w:val=","/>
-</w:settings>
-</file>
-
-<file path=word/glossary/styles.xml><?xml version="1.0" encoding="utf-8"?>
-<w:styles xmlns:mc="http://schemas.openxmlformats.org/markup-compatibility/2006" xmlns:r="http://schemas.openxmlformats.org/officeDocument/2006/relationships" xmlns:w="http://schemas.openxmlformats.org/wordprocessingml/2006/main" xmlns:w14="http://schemas.microsoft.com/office/word/2010/wordml" mc:Ignorable="w14">
-  <w:docDefaults>
-    <w:rPrDefault>
-      <w:rPr>
-        <w:rFonts w:asciiTheme="minorHAnsi" w:eastAsiaTheme="minorEastAsia" w:hAnsiTheme="minorHAnsi" w:cstheme="minorBidi"/>
-        <w:sz w:val="22"/>
-        <w:szCs w:val="22"/>
-        <w:lang w:val="en-US" w:eastAsia="en-US" w:bidi="ar-SA"/>
-      </w:rPr>
-    </w:rPrDefault>
-    <w:pPrDefault>
-      <w:pPr>
-        <w:spacing w:after="200" w:line="276" w:lineRule="auto"/>
-      </w:pPr>
-    </w:pPrDefault>
-  </w:docDefaults>
-  <w:latentStyles w:defLockedState="0" w:defUIPriority="99" w:defSemiHidden="1" w:defUnhideWhenUsed="1" w:defQFormat="0" w:count="267">
-    <w:lsdException w:name="Normal" w:semiHidden="0" w:uiPriority="0" w:unhideWhenUsed="0" w:qFormat="1"/>
-    <w:lsdException w:name="heading 1" w:semiHidden="0" w:uiPriority="9" w:unhideWhenUsed="0" w:qFormat="1"/>
-    <w:lsdException w:name="heading 2" w:uiPriority="9" w:qFormat="1"/>
-    <w:lsdException w:name="heading 3" w:uiPriority="9" w:qFormat="1"/>
-    <w:lsdException w:name="heading 4" w:uiPriority="9" w:qFormat="1"/>
-    <w:lsdException w:name="heading 5" w:uiPriority="9" w:qFormat="1"/>
-    <w:lsdException w:name="heading 6" w:uiPriority="9" w:qFormat="1"/>
-    <w:lsdException w:name="heading 7" w:uiPriority="9" w:qFormat="1"/>
-    <w:lsdException w:name="heading 8" w:uiPriority="9" w:qFormat="1"/>
-    <w:lsdException w:name="heading 9" w:uiPriority="9" w:qFormat="1"/>
-    <w:lsdException w:name="toc 1" w:uiPriority="39"/>
-    <w:lsdException w:name="toc 2" w:uiPriority="39"/>
-    <w:lsdException w:name="toc 3" w:uiPriority="39"/>
-    <w:lsdException w:name="toc 4" w:uiPriority="39"/>
-    <w:lsdException w:name="toc 5" w:uiPriority="39"/>
-    <w:lsdException w:name="toc 6" w:uiPriority="39"/>
-    <w:lsdException w:name="toc 7" w:uiPriority="39"/>
-    <w:lsdException w:name="toc 8" w:uiPriority="39"/>
-    <w:lsdException w:name="toc 9" w:uiPriority="39"/>
-    <w:lsdException w:name="caption" w:uiPriority="35" w:qFormat="1"/>
-    <w:lsdException w:name="Title" w:semiHidden="0" w:uiPriority="10" w:unhideWhenUsed="0" w:qFormat="1"/>
-    <w:lsdException w:name="Default Paragraph Font" w:uiPriority="1"/>
-    <w:lsdException w:name="Subtitle" w:semiHidden="0" w:uiPriority="11" w:unhideWhenUsed="0" w:qFormat="1"/>
-    <w:lsdException w:name="Strong" w:semiHidden="0" w:uiPriority="22" w:unhideWhenUsed="0" w:qFormat="1"/>
-    <w:lsdException w:name="Emphasis" w:semiHidden="0" w:uiPriority="20" w:unhideWhenUsed="0" w:qFormat="1"/>
-    <w:lsdException w:name="Table Grid" w:semiHidden="0" w:uiPriority="59" w:unhideWhenUsed="0"/>
-    <w:lsdException w:name="Placeholder Text" w:unhideWhenUsed="0"/>
-    <w:lsdException w:name="No Spacing" w:semiHidden="0" w:uiPriority="1" w:unhideWhenUsed="0" w:qFormat="1"/>
-    <w:lsdException w:name="Light Shading" w:semiHidden="0" w:uiPriority="60" w:unhideWhenUsed="0"/>
-    <w:lsdException w:name="Light List" w:semiHidden="0" w:uiPriority="61" w:unhideWhenUsed="0"/>
-    <w:lsdException w:name="Light Grid" w:semiHidden="0" w:uiPriority="62" w:unhideWhenUsed="0"/>
-    <w:lsdException w:name="Medium Shading 1" w:semiHidden="0" w:uiPriority="63" w:unhideWhenUsed="0"/>
-    <w:lsdException w:name="Medium Shading 2" w:semiHidden="0" w:uiPriority="64" w:unhideWhenUsed="0"/>
-    <w:lsdException w:name="Medium List 1" w:semiHidden="0" w:uiPriority="65" w:unhideWhenUsed="0"/>
-    <w:lsdException w:name="Medium List 2" w:semiHidden="0" w:uiPriority="66" w:unhideWhenUsed="0"/>
-    <w:lsdException w:name="Medium Grid 1" w:semiHidden="0" w:uiPriority="67" w:unhideWhenUsed="0"/>
-    <w:lsdException w:name="Medium Grid 2" w:semiHidden="0" w:uiPriority="68" w:unhideWhenUsed="0"/>
-    <w:lsdException w:name="Medium Grid 3" w:semiHidden="0" w:uiPriority="69" w:unhideWhenUsed="0"/>
-    <w:lsdException w:name="Dark List" w:semiHidden="0" w:uiPriority="70" w:unhideWhenUsed="0"/>
-    <w:lsdException w:name="Colorful Shading" w:semiHidden="0" w:uiPriority="71" w:unhideWhenUsed="0"/>
-    <w:lsdException w:name="Colorful List" w:semiHidden="0" w:uiPriority="72" w:unhideWhenUsed="0"/>
-    <w:lsdException w:name="Colorful Grid" w:semiHidden="0" w:uiPriority="73" w:unhideWhenUsed="0"/>
-    <w:lsdException w:name="Light Shading Accent 1" w:semiHidden="0" w:uiPriority="60" w:unhideWhenUsed="0"/>
-    <w:lsdException w:name="Light List Accent 1" w:semiHidden="0" w:uiPriority="61" w:unhideWhenUsed="0"/>
-    <w:lsdException w:name="Light Grid Accent 1" w:semiHidden="0" w:uiPriority="62" w:unhideWhenUsed="0"/>
-    <w:lsdException w:name="Medium Shading 1 Accent 1" w:semiHidden="0" w:uiPriority="63" w:unhideWhenUsed="0"/>
-    <w:lsdException w:name="Medium Shading 2 Accent 1" w:semiHidden="0" w:uiPriority="64" w:unhideWhenUsed="0"/>
-    <w:lsdException w:name="Medium List 1 Accent 1" w:semiHidden="0" w:uiPriority="65" w:unhideWhenUsed="0"/>
-    <w:lsdException w:name="Revision" w:unhideWhenUsed="0"/>
-    <w:lsdException w:name="List Paragraph" w:semiHidden="0" w:uiPriority="34" w:unhideWhenUsed="0" w:qFormat="1"/>
-    <w:lsdException w:name="Quote" w:semiHidden="0" w:uiPriority="29" w:unhideWhenUsed="0" w:qFormat="1"/>
-    <w:lsdException w:name="Intense Quote" w:semiHidden="0" w:uiPriority="30" w:unhideWhenUsed="0" w:qFormat="1"/>
-    <w:lsdException w:name="Medium List 2 Accent 1" w:semiHidden="0" w:uiPriority="66" w:unhideWhenUsed="0"/>
-    <w:lsdException w:name="Medium Grid 1 Accent 1" w:semiHidden="0" w:uiPriority="67" w:unhideWhenUsed="0"/>
-    <w:lsdException w:name="Medium Grid 2 Accent 1" w:semiHidden="0" w:uiPriority="68" w:unhideWhenUsed="0"/>
-    <w:lsdException w:name="Medium Grid 3 Accent 1" w:semiHidden="0" w:uiPriority="69" w:unhideWhenUsed="0"/>
-    <w:lsdException w:name="Dark List Accent 1" w:semiHidden="0" w:uiPriority="70" w:unhideWhenUsed="0"/>
-    <w:lsdException w:name="Colorful Shading Accent 1" w:semiHidden="0" w:uiPriority="71" w:unhideWhenUsed="0"/>
-    <w:lsdException w:name="Colorful List Accent 1" w:semiHidden="0" w:uiPriority="72" w:unhideWhenUsed="0"/>
-    <w:lsdException w:name="Colorful Grid Accent 1" w:semiHidden="0" w:uiPriority="73" w:unhideWhenUsed="0"/>
-    <w:lsdException w:name="Light Shading Accent 2" w:semiHidden="0" w:uiPriority="60" w:unhideWhenUsed="0"/>
-    <w:lsdException w:name="Light List Accent 2" w:semiHidden="0" w:uiPriority="61" w:unhideWhenUsed="0"/>
-    <w:lsdException w:name="Light Grid Accent 2" w:semiHidden="0" w:uiPriority="62" w:unhideWhenUsed="0"/>
-    <w:lsdException w:name="Medium Shading 1 Accent 2" w:semiHidden="0" w:uiPriority="63" w:unhideWhenUsed="0"/>
-    <w:lsdException w:name="Medium Shading 2 Accent 2" w:semiHidden="0" w:uiPriority="64" w:unhideWhenUsed="0"/>
-    <w:lsdException w:name="Medium List 1 Accent 2" w:semiHidden="0" w:uiPriority="65" w:unhideWhenUsed="0"/>
-    <w:lsdException w:name="Medium List 2 Accent 2" w:semiHidden="0" w:uiPriority="66" w:unhideWhenUsed="0"/>
-    <w:lsdException w:name="Medium Grid 1 Accent 2" w:semiHidden="0" w:uiPriority="67" w:unhideWhenUsed="0"/>
-    <w:lsdException w:name="Medium Grid 2 Accent 2" w:semiHidden="0" w:uiPriority="68" w:unhideWhenUsed="0"/>
-    <w:lsdException w:name="Medium Grid 3 Accent 2" w:semiHidden="0" w:uiPriority="69" w:unhideWhenUsed="0"/>
-    <w:lsdException w:name="Dark List Accent 2" w:semiHidden="0" w:uiPriority="70" w:unhideWhenUsed="0"/>
-    <w:lsdException w:name="Colorful Shading Accent 2" w:semiHidden="0" w:uiPriority="71" w:unhideWhenUsed="0"/>
-    <w:lsdException w:name="Colorful List Accent 2" w:semiHidden="0" w:uiPriority="72" w:unhideWhenUsed="0"/>
-    <w:lsdException w:name="Colorful Grid Accent 2" w:semiHidden="0" w:uiPriority="73" w:unhideWhenUsed="0"/>
-    <w:lsdException w:name="Light Shading Accent 3" w:semiHidden="0" w:uiPriority="60" w:unhideWhenUsed="0"/>
-    <w:lsdException w:name="Light List Accent 3" w:semiHidden="0" w:uiPriority="61" w:unhideWhenUsed="0"/>
-    <w:lsdException w:name="Light Grid Accent 3" w:semiHidden="0" w:uiPriority="62" w:unhideWhenUsed="0"/>
-    <w:lsdException w:name="Medium Shading 1 Accent 3" w:semiHidden="0" w:uiPriority="63" w:unhideWhenUsed="0"/>
-    <w:lsdException w:name="Medium Shading 2 Accent 3" w:semiHidden="0" w:uiPriority="64" w:unhideWhenUsed="0"/>
-    <w:lsdException w:name="Medium List 1 Accent 3" w:semiHidden="0" w:uiPriority="65" w:unhideWhenUsed="0"/>
-    <w:lsdException w:name="Medium List 2 Accent 3" w:semiHidden="0" w:uiPriority="66" w:unhideWhenUsed="0"/>
-    <w:lsdException w:name="Medium Grid 1 Accent 3" w:semiHidden="0" w:uiPriority="67" w:unhideWhenUsed="0"/>
-    <w:lsdException w:name="Medium Grid 2 Accent 3" w:semiHidden="0" w:uiPriority="68" w:unhideWhenUsed="0"/>
-    <w:lsdException w:name="Medium Grid 3 Accent 3" w:semiHidden="0" w:uiPriority="69" w:unhideWhenUsed="0"/>
-    <w:lsdException w:name="Dark List Accent 3" w:semiHidden="0" w:uiPriority="70" w:unhideWhenUsed="0"/>
-    <w:lsdException w:name="Colorful Shading Accent 3" w:semiHidden="0" w:uiPriority="71" w:unhideWhenUsed="0"/>
-    <w:lsdException w:name="Colorful List Accent 3" w:semiHidden="0" w:uiPriority="72" w:unhideWhenUsed="0"/>
-    <w:lsdException w:name="Colorful Grid Accent 3" w:semiHidden="0" w:uiPriority="73" w:unhideWhenUsed="0"/>
-    <w:lsdException w:name="Light Shading Accent 4" w:semiHidden="0" w:uiPriority="60" w:unhideWhenUsed="0"/>
-    <w:lsdException w:name="Light List Accent 4" w:semiHidden="0" w:uiPriority="61" w:unhideWhenUsed="0"/>
-    <w:lsdException w:name="Light Grid Accent 4" w:semiHidden="0" w:uiPriority="62" w:unhideWhenUsed="0"/>
-    <w:lsdException w:name="Medium Shading 1 Accent 4" w:semiHidden="0" w:uiPriority="63" w:unhideWhenUsed="0"/>
-    <w:lsdException w:name="Medium Shading 2 Accent 4" w:semiHidden="0" w:uiPriority="64" w:unhideWhenUsed="0"/>
-    <w:lsdException w:name="Medium List 1 Accent 4" w:semiHidden="0" w:uiPriority="65" w:unhideWhenUsed="0"/>
-    <w:lsdException w:name="Medium List 2 Accent 4" w:semiHidden="0" w:uiPriority="66" w:unhideWhenUsed="0"/>
-    <w:lsdException w:name="Medium Grid 1 Accent 4" w:semiHidden="0" w:uiPriority="67" w:unhideWhenUsed="0"/>
-    <w:lsdException w:name="Medium Grid 2 Accent 4" w:semiHidden="0" w:uiPriority="68" w:unhideWhenUsed="0"/>
-    <w:lsdException w:name="Medium Grid 3 Accent 4" w:semiHidden="0" w:uiPriority="69" w:unhideWhenUsed="0"/>
-    <w:lsdException w:name="Dark List Accent 4" w:semiHidden="0" w:uiPriority="70" w:unhideWhenUsed="0"/>
-    <w:lsdException w:name="Colorful Shading Accent 4" w:semiHidden="0" w:uiPriority="71" w:unhideWhenUsed="0"/>
-    <w:lsdException w:name="Colorful List Accent 4" w:semiHidden="0" w:uiPriority="72" w:unhideWhenUsed="0"/>
-    <w:lsdException w:name="Colorful Grid Accent 4" w:semiHidden="0" w:uiPriority="73" w:unhideWhenUsed="0"/>
-    <w:lsdException w:name="Light Shading Accent 5" w:semiHidden="0" w:uiPriority="60" w:unhideWhenUsed="0"/>
-    <w:lsdException w:name="Light List Accent 5" w:semiHidden="0" w:uiPriority="61" w:unhideWhenUsed="0"/>
-    <w:lsdException w:name="Light Grid Accent 5" w:semiHidden="0" w:uiPriority="62" w:unhideWhenUsed="0"/>
-    <w:lsdException w:name="Medium Shading 1 Accent 5" w:semiHidden="0" w:uiPriority="63" w:unhideWhenUsed="0"/>
-    <w:lsdException w:name="Medium Shading 2 Accent 5" w:semiHidden="0" w:uiPriority="64" w:unhideWhenUsed="0"/>
-    <w:lsdException w:name="Medium List 1 Accent 5" w:semiHidden="0" w:uiPriority="65" w:unhideWhenUsed="0"/>
-    <w:lsdException w:name="Medium List 2 Accent 5" w:semiHidden="0" w:uiPriority="66" w:unhideWhenUsed="0"/>
-    <w:lsdException w:name="Medium Grid 1 Accent 5" w:semiHidden="0" w:uiPriority="67" w:unhideWhenUsed="0"/>
-    <w:lsdException w:name="Medium Grid 2 Accent 5" w:semiHidden="0" w:uiPriority="68" w:unhideWhenUsed="0"/>
-    <w:lsdException w:name="Medium Grid 3 Accent 5" w:semiHidden="0" w:uiPriority="69" w:unhideWhenUsed="0"/>
-    <w:lsdException w:name="Dark List Accent 5" w:semiHidden="0" w:uiPriority="70" w:unhideWhenUsed="0"/>
-    <w:lsdException w:name="Colorful Shading Accent 5" w:semiHidden="0" w:uiPriority="71" w:unhideWhenUsed="0"/>
-    <w:lsdException w:name="Colorful List Accent 5" w:semiHidden="0" w:uiPriority="72" w:unhideWhenUsed="0"/>
-    <w:lsdException w:name="Colorful Grid Accent 5" w:semiHidden="0" w:uiPriority="73" w:unhideWhenUsed="0"/>
-    <w:lsdException w:name="Light Shading Accent 6" w:semiHidden="0" w:uiPriority="60" w:unhideWhenUsed="0"/>
-    <w:lsdException w:name="Light List Accent 6" w:semiHidden="0" w:uiPriority="61" w:unhideWhenUsed="0"/>
-    <w:lsdException w:name="Light Grid Accent 6" w:semiHidden="0" w:uiPriority="62" w:unhideWhenUsed="0"/>
-    <w:lsdException w:name="Medium Shading 1 Accent 6" w:semiHidden="0" w:uiPriority="63" w:unhideWhenUsed="0"/>
-    <w:lsdException w:name="Medium Shading 2 Accent 6" w:semiHidden="0" w:uiPriority="64" w:unhideWhenUsed="0"/>
-    <w:lsdException w:name="Medium List 1 Accent 6" w:semiHidden="0" w:uiPriority="65" w:unhideWhenUsed="0"/>
-    <w:lsdException w:name="Medium List 2 Accent 6" w:semiHidden="0" w:uiPriority="66" w:unhideWhenUsed="0"/>
-    <w:lsdException w:name="Medium Grid 1 Accent 6" w:semiHidden="0" w:uiPriority="67" w:unhideWhenUsed="0"/>
-    <w:lsdException w:name="Medium Grid 2 Accent 6" w:semiHidden="0" w:uiPriority="68" w:unhideWhenUsed="0"/>
-    <w:lsdException w:name="Medium Grid 3 Accent 6" w:semiHidden="0" w:uiPriority="69" w:unhideWhenUsed="0"/>
-    <w:lsdException w:name="Dark List Accent 6" w:semiHidden="0" w:uiPriority="70" w:unhideWhenUsed="0"/>
-    <w:lsdException w:name="Colorful Shading Accent 6" w:semiHidden="0" w:uiPriority="71" w:unhideWhenUsed="0"/>
-    <w:lsdException w:name="Colorful List Accent 6" w:semiHidden="0" w:uiPriority="72" w:unhideWhenUsed="0"/>
-    <w:lsdException w:name="Colorful Grid Accent 6" w:semiHidden="0" w:uiPriority="73" w:unhideWhenUsed="0"/>
-    <w:lsdException w:name="Subtle Emphasis" w:semiHidden="0" w:uiPriority="19" w:unhideWhenUsed="0" w:qFormat="1"/>
-    <w:lsdException w:name="Intense Emphasis" w:semiHidden="0" w:uiPriority="21" w:unhideWhenUsed="0" w:qFormat="1"/>
-    <w:lsdException w:name="Subtle Reference" w:semiHidden="0" w:uiPriority="31" w:unhideWhenUsed="0" w:qFormat="1"/>
-    <w:lsdException w:name="Intense Reference" w:semiHidden="0" w:uiPriority="32" w:unhideWhenUsed="0" w:qFormat="1"/>
-    <w:lsdException w:name="Book Title" w:semiHidden="0" w:uiPriority="33" w:unhideWhenUsed="0" w:qFormat="1"/>
-    <w:lsdException w:name="Bibliography" w:uiPriority="37"/>
-    <w:lsdException w:name="TOC Heading" w:uiPriority="39" w:qFormat="1"/>
-  </w:latentStyles>
-  <w:style w:type="paragraph" w:default="1" w:styleId="Normal">
-    <w:name w:val="Normal"/>
-    <w:qFormat/>
-  </w:style>
-  <w:style w:type="character" w:default="1" w:styleId="DefaultParagraphFont">
-    <w:name w:val="Default Paragraph Font"/>
-    <w:uiPriority w:val="1"/>
-    <w:semiHidden/>
-    <w:unhideWhenUsed/>
-  </w:style>
-  <w:style w:type="table" w:default="1" w:styleId="TableNormal">
-    <w:name w:val="Normal Table"/>
-    <w:uiPriority w:val="99"/>
-    <w:semiHidden/>
-    <w:unhideWhenUsed/>
-    <w:tblPr>
-      <w:tblInd w:w="0" w:type="dxa"/>
-      <w:tblCellMar>
-        <w:top w:w="0" w:type="dxa"/>
-        <w:left w:w="108" w:type="dxa"/>
-        <w:bottom w:w="0" w:type="dxa"/>
-        <w:right w:w="108" w:type="dxa"/>
-      </w:tblCellMar>
-    </w:tblPr>
-  </w:style>
-  <w:style w:type="numbering" w:default="1" w:styleId="NoList">
-    <w:name w:val="No List"/>
-    <w:uiPriority w:val="99"/>
-    <w:semiHidden/>
-    <w:unhideWhenUsed/>
-  </w:style>
-  <w:style w:type="paragraph" w:customStyle="1" w:styleId="69F432BCF58C417A9E1625DB037CBACC">
-    <w:name w:val="69F432BCF58C417A9E1625DB037CBACC"/>
-    <w:rsid w:val="00C5481B"/>
-  </w:style>
-  <w:style w:type="paragraph" w:customStyle="1" w:styleId="574E46241C43469690C0F3E833265D76">
-    <w:name w:val="574E46241C43469690C0F3E833265D76"/>
-    <w:rsid w:val="00C5481B"/>
-  </w:style>
-  <w:style w:type="paragraph" w:customStyle="1" w:styleId="CA63D3F6CDED4DF09D2E3F7F485D3849">
-    <w:name w:val="CA63D3F6CDED4DF09D2E3F7F485D3849"/>
-    <w:rsid w:val="00C5481B"/>
-  </w:style>
-  <w:style w:type="paragraph" w:customStyle="1" w:styleId="6DC75504C8304013A6DFEF0E8EB4A613">
-    <w:name w:val="6DC75504C8304013A6DFEF0E8EB4A613"/>
-    <w:rsid w:val="00C5481B"/>
-  </w:style>
-  <w:style w:type="paragraph" w:customStyle="1" w:styleId="DD15A947E9C540329AA3C7713366237E">
-    <w:name w:val="DD15A947E9C540329AA3C7713366237E"/>
-    <w:rsid w:val="00C5481B"/>
-  </w:style>
-  <w:style w:type="paragraph" w:customStyle="1" w:styleId="25475B38AC384A129E89343160690A6F">
-    <w:name w:val="25475B38AC384A129E89343160690A6F"/>
-    <w:rsid w:val="00C5481B"/>
-  </w:style>
-</w:styles>
-</file>
-
-<file path=word/glossary/stylesWithEffects.xml><?xml version="1.0" encoding="utf-8"?>
-<w:styles xmlns:wpc="http://schemas.microsoft.com/office/word/2010/wordprocessingCanvas" xmlns:mc="http://schemas.openxmlformats.org/markup-compatibility/2006" xmlns:o="urn:schemas-microsoft-com:office:office" xmlns:r="http://schemas.openxmlformats.org/officeDocument/2006/relationships" xmlns:m="http://schemas.openxmlformats.org/officeDocument/2006/math" xmlns:v="urn:schemas-microsoft-com:vml" xmlns:wp14="http://schemas.microsoft.com/office/word/2010/wordprocessingDrawing" xmlns:wp="http://schemas.openxmlformats.org/drawingml/2006/wordprocessingDrawing" xmlns:w10="urn:schemas-microsoft-com:office:word" xmlns:w="http://schemas.openxmlformats.org/wordprocessingml/2006/main" xmlns:w14="http://schemas.microsoft.com/office/word/2010/wordml" xmlns:wpg="http://schemas.microsoft.com/office/word/2010/wordprocessingGroup" xmlns:wpi="http://schemas.microsoft.com/office/word/2010/wordprocessingInk" xmlns:wne="http://schemas.microsoft.com/office/word/2006/wordml" xmlns:wps="http://schemas.microsoft.com/office/word/2010/wordprocessingShape" mc:Ignorable="w14 wp14">
-  <w:docDefaults>
-    <w:rPrDefault>
-      <w:rPr>
-        <w:rFonts w:asciiTheme="minorHAnsi" w:eastAsiaTheme="minorEastAsia" w:hAnsiTheme="minorHAnsi" w:cstheme="minorBidi"/>
-        <w:sz w:val="22"/>
-        <w:szCs w:val="22"/>
-        <w:lang w:val="en-US" w:eastAsia="en-US" w:bidi="ar-SA"/>
-      </w:rPr>
-    </w:rPrDefault>
-    <w:pPrDefault>
-      <w:pPr>
-        <w:spacing w:after="200" w:line="276" w:lineRule="auto"/>
-      </w:pPr>
-    </w:pPrDefault>
-  </w:docDefaults>
-  <w:latentStyles w:defLockedState="0" w:defUIPriority="99" w:defSemiHidden="1" w:defUnhideWhenUsed="1" w:defQFormat="0" w:count="267">
-    <w:lsdException w:name="Normal" w:semiHidden="0" w:uiPriority="0" w:unhideWhenUsed="0" w:qFormat="1"/>
-    <w:lsdException w:name="heading 1" w:semiHidden="0" w:uiPriority="9" w:unhideWhenUsed="0" w:qFormat="1"/>
-    <w:lsdException w:name="heading 2" w:uiPriority="9" w:qFormat="1"/>
-    <w:lsdException w:name="heading 3" w:uiPriority="9" w:qFormat="1"/>
-    <w:lsdException w:name="heading 4" w:uiPriority="9" w:qFormat="1"/>
-    <w:lsdException w:name="heading 5" w:uiPriority="9" w:qFormat="1"/>
-    <w:lsdException w:name="heading 6" w:uiPriority="9" w:qFormat="1"/>
-    <w:lsdException w:name="heading 7" w:uiPriority="9" w:qFormat="1"/>
-    <w:lsdException w:name="heading 8" w:uiPriority="9" w:qFormat="1"/>
-    <w:lsdException w:name="heading 9" w:uiPriority="9" w:qFormat="1"/>
-    <w:lsdException w:name="toc 1" w:uiPriority="39"/>
-    <w:lsdException w:name="toc 2" w:uiPriority="39"/>
-    <w:lsdException w:name="toc 3" w:uiPriority="39"/>
-    <w:lsdException w:name="toc 4" w:uiPriority="39"/>
-    <w:lsdException w:name="toc 5" w:uiPriority="39"/>
-    <w:lsdException w:name="toc 6" w:uiPriority="39"/>
-    <w:lsdException w:name="toc 7" w:uiPriority="39"/>
-    <w:lsdException w:name="toc 8" w:uiPriority="39"/>
-    <w:lsdException w:name="toc 9" w:uiPriority="39"/>
-    <w:lsdException w:name="caption" w:uiPriority="35" w:qFormat="1"/>
-    <w:lsdException w:name="Title" w:semiHidden="0" w:uiPriority="10" w:unhideWhenUsed="0" w:qFormat="1"/>
-    <w:lsdException w:name="Default Paragraph Font" w:uiPriority="1"/>
-    <w:lsdException w:name="Subtitle" w:semiHidden="0" w:uiPriority="11" w:unhideWhenUsed="0" w:qFormat="1"/>
-    <w:lsdException w:name="Strong" w:semiHidden="0" w:uiPriority="22" w:unhideWhenUsed="0" w:qFormat="1"/>
-    <w:lsdException w:name="Emphasis" w:semiHidden="0" w:uiPriority="20" w:unhideWhenUsed="0" w:qFormat="1"/>
-    <w:lsdException w:name="Table Grid" w:semiHidden="0" w:uiPriority="59" w:unhideWhenUsed="0"/>
-    <w:lsdException w:name="Placeholder Text" w:unhideWhenUsed="0"/>
-    <w:lsdException w:name="No Spacing" w:semiHidden="0" w:uiPriority="1" w:unhideWhenUsed="0" w:qFormat="1"/>
-    <w:lsdException w:name="Light Shading" w:semiHidden="0" w:uiPriority="60" w:unhideWhenUsed="0"/>
-    <w:lsdException w:name="Light List" w:semiHidden="0" w:uiPriority="61" w:unhideWhenUsed="0"/>
-    <w:lsdException w:name="Light Grid" w:semiHidden="0" w:uiPriority="62" w:unhideWhenUsed="0"/>
-    <w:lsdException w:name="Medium Shading 1" w:semiHidden="0" w:uiPriority="63" w:unhideWhenUsed="0"/>
-    <w:lsdException w:name="Medium Shading 2" w:semiHidden="0" w:uiPriority="64" w:unhideWhenUsed="0"/>
-    <w:lsdException w:name="Medium List 1" w:semiHidden="0" w:uiPriority="65" w:unhideWhenUsed="0"/>
-    <w:lsdException w:name="Medium List 2" w:semiHidden="0" w:uiPriority="66" w:unhideWhenUsed="0"/>
-    <w:lsdException w:name="Medium Grid 1" w:semiHidden="0" w:uiPriority="67" w:unhideWhenUsed="0"/>
-    <w:lsdException w:name="Medium Grid 2" w:semiHidden="0" w:uiPriority="68" w:unhideWhenUsed="0"/>
-    <w:lsdException w:name="Medium Grid 3" w:semiHidden="0" w:uiPriority="69" w:unhideWhenUsed="0"/>
-    <w:lsdException w:name="Dark List" w:semiHidden="0" w:uiPriority="70" w:unhideWhenUsed="0"/>
-    <w:lsdException w:name="Colorful Shading" w:semiHidden="0" w:uiPriority="71" w:unhideWhenUsed="0"/>
-    <w:lsdException w:name="Colorful List" w:semiHidden="0" w:uiPriority="72" w:unhideWhenUsed="0"/>
-    <w:lsdException w:name="Colorful Grid" w:semiHidden="0" w:uiPriority="73" w:unhideWhenUsed="0"/>
-    <w:lsdException w:name="Light Shading Accent 1" w:semiHidden="0" w:uiPriority="60" w:unhideWhenUsed="0"/>
-    <w:lsdException w:name="Light List Accent 1" w:semiHidden="0" w:uiPriority="61" w:unhideWhenUsed="0"/>
-    <w:lsdException w:name="Light Grid Accent 1" w:semiHidden="0" w:uiPriority="62" w:unhideWhenUsed="0"/>
-    <w:lsdException w:name="Medium Shading 1 Accent 1" w:semiHidden="0" w:uiPriority="63" w:unhideWhenUsed="0"/>
-    <w:lsdException w:name="Medium Shading 2 Accent 1" w:semiHidden="0" w:uiPriority="64" w:unhideWhenUsed="0"/>
-    <w:lsdException w:name="Medium List 1 Accent 1" w:semiHidden="0" w:uiPriority="65" w:unhideWhenUsed="0"/>
-    <w:lsdException w:name="Revision" w:unhideWhenUsed="0"/>
-    <w:lsdException w:name="List Paragraph" w:semiHidden="0" w:uiPriority="34" w:unhideWhenUsed="0" w:qFormat="1"/>
-    <w:lsdException w:name="Quote" w:semiHidden="0" w:uiPriority="29" w:unhideWhenUsed="0" w:qFormat="1"/>
-    <w:lsdException w:name="Intense Quote" w:semiHidden="0" w:uiPriority="30" w:unhideWhenUsed="0" w:qFormat="1"/>
-    <w:lsdException w:name="Medium List 2 Accent 1" w:semiHidden="0" w:uiPriority="66" w:unhideWhenUsed="0"/>
-    <w:lsdException w:name="Medium Grid 1 Accent 1" w:semiHidden="0" w:uiPriority="67" w:unhideWhenUsed="0"/>
-    <w:lsdException w:name="Medium Grid 2 Accent 1" w:semiHidden="0" w:uiPriority="68" w:unhideWhenUsed="0"/>
-    <w:lsdException w:name="Medium Grid 3 Accent 1" w:semiHidden="0" w:uiPriority="69" w:unhideWhenUsed="0"/>
-    <w:lsdException w:name="Dark List Accent 1" w:semiHidden="0" w:uiPriority="70" w:unhideWhenUsed="0"/>
-    <w:lsdException w:name="Colorful Shading Accent 1" w:semiHidden="0" w:uiPriority="71" w:unhideWhenUsed="0"/>
-    <w:lsdException w:name="Colorful List Accent 1" w:semiHidden="0" w:uiPriority="72" w:unhideWhenUsed="0"/>
-    <w:lsdException w:name="Colorful Grid Accent 1" w:semiHidden="0" w:uiPriority="73" w:unhideWhenUsed="0"/>
-    <w:lsdException w:name="Light Shading Accent 2" w:semiHidden="0" w:uiPriority="60" w:unhideWhenUsed="0"/>
-    <w:lsdException w:name="Light List Accent 2" w:semiHidden="0" w:uiPriority="61" w:unhideWhenUsed="0"/>
-    <w:lsdException w:name="Light Grid Accent 2" w:semiHidden="0" w:uiPriority="62" w:unhideWhenUsed="0"/>
-    <w:lsdException w:name="Medium Shading 1 Accent 2" w:semiHidden="0" w:uiPriority="63" w:unhideWhenUsed="0"/>
-    <w:lsdException w:name="Medium Shading 2 Accent 2" w:semiHidden="0" w:uiPriority="64" w:unhideWhenUsed="0"/>
-    <w:lsdException w:name="Medium List 1 Accent 2" w:semiHidden="0" w:uiPriority="65" w:unhideWhenUsed="0"/>
-    <w:lsdException w:name="Medium List 2 Accent 2" w:semiHidden="0" w:uiPriority="66" w:unhideWhenUsed="0"/>
-    <w:lsdException w:name="Medium Grid 1 Accent 2" w:semiHidden="0" w:uiPriority="67" w:unhideWhenUsed="0"/>
-    <w:lsdException w:name="Medium Grid 2 Accent 2" w:semiHidden="0" w:uiPriority="68" w:unhideWhenUsed="0"/>
-    <w:lsdException w:name="Medium Grid 3 Accent 2" w:semiHidden="0" w:uiPriority="69" w:unhideWhenUsed="0"/>
-    <w:lsdException w:name="Dark List Accent 2" w:semiHidden="0" w:uiPriority="70" w:unhideWhenUsed="0"/>
-    <w:lsdException w:name="Colorful Shading Accent 2" w:semiHidden="0" w:uiPriority="71" w:unhideWhenUsed="0"/>
-    <w:lsdException w:name="Colorful List Accent 2" w:semiHidden="0" w:uiPriority="72" w:unhideWhenUsed="0"/>
-    <w:lsdException w:name="Colorful Grid Accent 2" w:semiHidden="0" w:uiPriority="73" w:unhideWhenUsed="0"/>
-    <w:lsdException w:name="Light Shading Accent 3" w:semiHidden="0" w:uiPriority="60" w:unhideWhenUsed="0"/>
-    <w:lsdException w:name="Light List Accent 3" w:semiHidden="0" w:uiPriority="61" w:unhideWhenUsed="0"/>
-    <w:lsdException w:name="Light Grid Accent 3" w:semiHidden="0" w:uiPriority="62" w:unhideWhenUsed="0"/>
-    <w:lsdException w:name="Medium Shading 1 Accent 3" w:semiHidden="0" w:uiPriority="63" w:unhideWhenUsed="0"/>
-    <w:lsdException w:name="Medium Shading 2 Accent 3" w:semiHidden="0" w:uiPriority="64" w:unhideWhenUsed="0"/>
-    <w:lsdException w:name="Medium List 1 Accent 3" w:semiHidden="0" w:uiPriority="65" w:unhideWhenUsed="0"/>
-    <w:lsdException w:name="Medium List 2 Accent 3" w:semiHidden="0" w:uiPriority="66" w:unhideWhenUsed="0"/>
-    <w:lsdException w:name="Medium Grid 1 Accent 3" w:semiHidden="0" w:uiPriority="67" w:unhideWhenUsed="0"/>
-    <w:lsdException w:name="Medium Grid 2 Accent 3" w:semiHidden="0" w:uiPriority="68" w:unhideWhenUsed="0"/>
-    <w:lsdException w:name="Medium Grid 3 Accent 3" w:semiHidden="0" w:uiPriority="69" w:unhideWhenUsed="0"/>
-    <w:lsdException w:name="Dark List Accent 3" w:semiHidden="0" w:uiPriority="70" w:unhideWhenUsed="0"/>
-    <w:lsdException w:name="Colorful Shading Accent 3" w:semiHidden="0" w:uiPriority="71" w:unhideWhenUsed="0"/>
-    <w:lsdException w:name="Colorful List Accent 3" w:semiHidden="0" w:uiPriority="72" w:unhideWhenUsed="0"/>
-    <w:lsdException w:name="Colorful Grid Accent 3" w:semiHidden="0" w:uiPriority="73" w:unhideWhenUsed="0"/>
-    <w:lsdException w:name="Light Shading Accent 4" w:semiHidden="0" w:uiPriority="60" w:unhideWhenUsed="0"/>
-    <w:lsdException w:name="Light List Accent 4" w:semiHidden="0" w:uiPriority="61" w:unhideWhenUsed="0"/>
-    <w:lsdException w:name="Light Grid Accent 4" w:semiHidden="0" w:uiPriority="62" w:unhideWhenUsed="0"/>
-    <w:lsdException w:name="Medium Shading 1 Accent 4" w:semiHidden="0" w:uiPriority="63" w:unhideWhenUsed="0"/>
-    <w:lsdException w:name="Medium Shading 2 Accent 4" w:semiHidden="0" w:uiPriority="64" w:unhideWhenUsed="0"/>
-    <w:lsdException w:name="Medium List 1 Accent 4" w:semiHidden="0" w:uiPriority="65" w:unhideWhenUsed="0"/>
-    <w:lsdException w:name="Medium List 2 Accent 4" w:semiHidden="0" w:uiPriority="66" w:unhideWhenUsed="0"/>
-    <w:lsdException w:name="Medium Grid 1 Accent 4" w:semiHidden="0" w:uiPriority="67" w:unhideWhenUsed="0"/>
-    <w:lsdException w:name="Medium Grid 2 Accent 4" w:semiHidden="0" w:uiPriority="68" w:unhideWhenUsed="0"/>
-    <w:lsdException w:name="Medium Grid 3 Accent 4" w:semiHidden="0" w:uiPriority="69" w:unhideWhenUsed="0"/>
-    <w:lsdException w:name="Dark List Accent 4" w:semiHidden="0" w:uiPriority="70" w:unhideWhenUsed="0"/>
-    <w:lsdException w:name="Colorful Shading Accent 4" w:semiHidden="0" w:uiPriority="71" w:unhideWhenUsed="0"/>
-    <w:lsdException w:name="Colorful List Accent 4" w:semiHidden="0" w:uiPriority="72" w:unhideWhenUsed="0"/>
-    <w:lsdException w:name="Colorful Grid Accent 4" w:semiHidden="0" w:uiPriority="73" w:unhideWhenUsed="0"/>
-    <w:lsdException w:name="Light Shading Accent 5" w:semiHidden="0" w:uiPriority="60" w:unhideWhenUsed="0"/>
-    <w:lsdException w:name="Light List Accent 5" w:semiHidden="0" w:uiPriority="61" w:unhideWhenUsed="0"/>
-    <w:lsdException w:name="Light Grid Accent 5" w:semiHidden="0" w:uiPriority="62" w:unhideWhenUsed="0"/>
-    <w:lsdException w:name="Medium Shading 1 Accent 5" w:semiHidden="0" w:uiPriority="63" w:unhideWhenUsed="0"/>
-    <w:lsdException w:name="Medium Shading 2 Accent 5" w:semiHidden="0" w:uiPriority="64" w:unhideWhenUsed="0"/>
-    <w:lsdException w:name="Medium List 1 Accent 5" w:semiHidden="0" w:uiPriority="65" w:unhideWhenUsed="0"/>
-    <w:lsdException w:name="Medium List 2 Accent 5" w:semiHidden="0" w:uiPriority="66" w:unhideWhenUsed="0"/>
-    <w:lsdException w:name="Medium Grid 1 Accent 5" w:semiHidden="0" w:uiPriority="67" w:unhideWhenUsed="0"/>
-    <w:lsdException w:name="Medium Grid 2 Accent 5" w:semiHidden="0" w:uiPriority="68" w:unhideWhenUsed="0"/>
-    <w:lsdException w:name="Medium Grid 3 Accent 5" w:semiHidden="0" w:uiPriority="69" w:unhideWhenUsed="0"/>
-    <w:lsdException w:name="Dark List Accent 5" w:semiHidden="0" w:uiPriority="70" w:unhideWhenUsed="0"/>
-    <w:lsdException w:name="Colorful Shading Accent 5" w:semiHidden="0" w:uiPriority="71" w:unhideWhenUsed="0"/>
-    <w:lsdException w:name="Colorful List Accent 5" w:semiHidden="0" w:uiPriority="72" w:unhideWhenUsed="0"/>
-    <w:lsdException w:name="Colorful Grid Accent 5" w:semiHidden="0" w:uiPriority="73" w:unhideWhenUsed="0"/>
-    <w:lsdException w:name="Light Shading Accent 6" w:semiHidden="0" w:uiPriority="60" w:unhideWhenUsed="0"/>
-    <w:lsdException w:name="Light List Accent 6" w:semiHidden="0" w:uiPriority="61" w:unhideWhenUsed="0"/>
-    <w:lsdException w:name="Light Grid Accent 6" w:semiHidden="0" w:uiPriority="62" w:unhideWhenUsed="0"/>
-    <w:lsdException w:name="Medium Shading 1 Accent 6" w:semiHidden="0" w:uiPriority="63" w:unhideWhenUsed="0"/>
-    <w:lsdException w:name="Medium Shading 2 Accent 6" w:semiHidden="0" w:uiPriority="64" w:unhideWhenUsed="0"/>
-    <w:lsdException w:name="Medium List 1 Accent 6" w:semiHidden="0" w:uiPriority="65" w:unhideWhenUsed="0"/>
-    <w:lsdException w:name="Medium List 2 Accent 6" w:semiHidden="0" w:uiPriority="66" w:unhideWhenUsed="0"/>
-    <w:lsdException w:name="Medium Grid 1 Accent 6" w:semiHidden="0" w:uiPriority="67" w:unhideWhenUsed="0"/>
-    <w:lsdException w:name="Medium Grid 2 Accent 6" w:semiHidden="0" w:uiPriority="68" w:unhideWhenUsed="0"/>
-    <w:lsdException w:name="Medium Grid 3 Accent 6" w:semiHidden="0" w:uiPriority="69" w:unhideWhenUsed="0"/>
-    <w:lsdException w:name="Dark List Accent 6" w:semiHidden="0" w:uiPriority="70" w:unhideWhenUsed="0"/>
-    <w:lsdException w:name="Colorful Shading Accent 6" w:semiHidden="0" w:uiPriority="71" w:unhideWhenUsed="0"/>
-    <w:lsdException w:name="Colorful List Accent 6" w:semiHidden="0" w:uiPriority="72" w:unhideWhenUsed="0"/>
-    <w:lsdException w:name="Colorful Grid Accent 6" w:semiHidden="0" w:uiPriority="73" w:unhideWhenUsed="0"/>
-    <w:lsdException w:name="Subtle Emphasis" w:semiHidden="0" w:uiPriority="19" w:unhideWhenUsed="0" w:qFormat="1"/>
-    <w:lsdException w:name="Intense Emphasis" w:semiHidden="0" w:uiPriority="21" w:unhideWhenUsed="0" w:qFormat="1"/>
-    <w:lsdException w:name="Subtle Reference" w:semiHidden="0" w:uiPriority="31" w:unhideWhenUsed="0" w:qFormat="1"/>
-    <w:lsdException w:name="Intense Reference" w:semiHidden="0" w:uiPriority="32" w:unhideWhenUsed="0" w:qFormat="1"/>
-    <w:lsdException w:name="Book Title" w:semiHidden="0" w:uiPriority="33" w:unhideWhenUsed="0" w:qFormat="1"/>
-    <w:lsdException w:name="Bibliography" w:uiPriority="37"/>
-    <w:lsdException w:name="TOC Heading" w:uiPriority="39" w:qFormat="1"/>
-  </w:latentStyles>
-  <w:style w:type="paragraph" w:default="1" w:styleId="Normal">
-    <w:name w:val="Normal"/>
-    <w:qFormat/>
-  </w:style>
-  <w:style w:type="character" w:default="1" w:styleId="DefaultParagraphFont">
-    <w:name w:val="Default Paragraph Font"/>
-    <w:uiPriority w:val="1"/>
-    <w:semiHidden/>
-    <w:unhideWhenUsed/>
-  </w:style>
-  <w:style w:type="table" w:default="1" w:styleId="TableNormal">
-    <w:name w:val="Normal Table"/>
-    <w:uiPriority w:val="99"/>
-    <w:semiHidden/>
-    <w:unhideWhenUsed/>
-    <w:tblPr>
-      <w:tblInd w:w="0" w:type="dxa"/>
-      <w:tblCellMar>
-        <w:top w:w="0" w:type="dxa"/>
-        <w:left w:w="108" w:type="dxa"/>
-        <w:bottom w:w="0" w:type="dxa"/>
-        <w:right w:w="108" w:type="dxa"/>
-      </w:tblCellMar>
-    </w:tblPr>
-  </w:style>
-  <w:style w:type="numbering" w:default="1" w:styleId="NoList">
-    <w:name w:val="No List"/>
-    <w:uiPriority w:val="99"/>
-    <w:semiHidden/>
-    <w:unhideWhenUsed/>
-  </w:style>
-  <w:style w:type="paragraph" w:customStyle="1" w:styleId="69F432BCF58C417A9E1625DB037CBACC">
-    <w:name w:val="69F432BCF58C417A9E1625DB037CBACC"/>
-    <w:rsid w:val="00C5481B"/>
-  </w:style>
-  <w:style w:type="paragraph" w:customStyle="1" w:styleId="574E46241C43469690C0F3E833265D76">
-    <w:name w:val="574E46241C43469690C0F3E833265D76"/>
-    <w:rsid w:val="00C5481B"/>
-  </w:style>
-  <w:style w:type="paragraph" w:customStyle="1" w:styleId="CA63D3F6CDED4DF09D2E3F7F485D3849">
-    <w:name w:val="CA63D3F6CDED4DF09D2E3F7F485D3849"/>
-    <w:rsid w:val="00C5481B"/>
-  </w:style>
-  <w:style w:type="paragraph" w:customStyle="1" w:styleId="6DC75504C8304013A6DFEF0E8EB4A613">
-    <w:name w:val="6DC75504C8304013A6DFEF0E8EB4A613"/>
-    <w:rsid w:val="00C5481B"/>
-  </w:style>
-  <w:style w:type="paragraph" w:customStyle="1" w:styleId="DD15A947E9C540329AA3C7713366237E">
-    <w:name w:val="DD15A947E9C540329AA3C7713366237E"/>
-    <w:rsid w:val="00C5481B"/>
-  </w:style>
-  <w:style w:type="paragraph" w:customStyle="1" w:styleId="25475B38AC384A129E89343160690A6F">
-    <w:name w:val="25475B38AC384A129E89343160690A6F"/>
-    <w:rsid w:val="00C5481B"/>
-  </w:style>
-</w:styles>
-</file>
-
-<file path=word/glossary/webSettings.xml><?xml version="1.0" encoding="utf-8"?>
-<w:webSettings xmlns:mc="http://schemas.openxmlformats.org/markup-compatibility/2006" xmlns:r="http://schemas.openxmlformats.org/officeDocument/2006/relationships" xmlns:w="http://schemas.openxmlformats.org/wordprocessingml/2006/main" xmlns:w14="http://schemas.microsoft.com/office/word/2010/wordml" mc:Ignorable="w14">
-  <w:optimizeForBrowser/>
-  <w:allowPNG/>
-</w:webSettings>
-</file>
-
 <file path=word/theme/theme1.xml><?xml version="1.0" encoding="utf-8"?>
 <a:theme xmlns:a="http://schemas.openxmlformats.org/drawingml/2006/main" name="Office Theme">
   <a:themeElements>

</xml_diff>

<commit_message>
Final version of Writeup
</commit_message>
<xml_diff>
--- a/Use_Cases.docx
+++ b/Use_Cases.docx
@@ -71,6 +71,7 @@
                 <w:dataBinding w:prefixMappings="xmlns:ns0='http://schemas.openxmlformats.org/package/2006/metadata/core-properties' xmlns:ns1='http://purl.org/dc/elements/1.1/'" w:xpath="/ns0:coreProperties[1]/ns1:title[1]" w:storeItemID="{6C3C8BC8-F283-45AE-878A-BAB7291924A1}"/>
                 <w:text/>
               </w:sdtPr>
+              <w:sdtEndPr/>
               <w:sdtContent>
                 <w:tc>
                   <w:tcPr>
@@ -120,6 +121,7 @@
                 <w:dataBinding w:prefixMappings="xmlns:ns0='http://schemas.openxmlformats.org/package/2006/metadata/core-properties' xmlns:ns1='http://purl.org/dc/elements/1.1/'" w:xpath="/ns0:coreProperties[1]/ns1:subject[1]" w:storeItemID="{6C3C8BC8-F283-45AE-878A-BAB7291924A1}"/>
                 <w:text/>
               </w:sdtPr>
+              <w:sdtEndPr/>
               <w:sdtContent>
                 <w:tc>
                   <w:tcPr>
@@ -424,6 +426,31 @@
         </w:rPr>
         <w:t>User Narratives</w:t>
       </w:r>
+      <w:r>
+        <w:rPr>
+          <w:rFonts w:ascii="Times New Roman" w:hAnsi="Times New Roman" w:cs="Times New Roman"/>
+          <w:sz w:val="24"/>
+          <w:szCs w:val="24"/>
+        </w:rPr>
+        <w:tab/>
+      </w:r>
+      <w:r>
+        <w:rPr>
+          <w:rFonts w:ascii="Times New Roman" w:hAnsi="Times New Roman" w:cs="Times New Roman"/>
+          <w:sz w:val="24"/>
+          <w:szCs w:val="24"/>
+        </w:rPr>
+        <w:tab/>
+      </w:r>
+      <w:r>
+        <w:rPr>
+          <w:rFonts w:ascii="Times New Roman" w:hAnsi="Times New Roman" w:cs="Times New Roman"/>
+          <w:sz w:val="24"/>
+          <w:szCs w:val="24"/>
+        </w:rPr>
+        <w:tab/>
+        <w:t>4</w:t>
+      </w:r>
     </w:p>
     <w:p>
       <w:pPr>
@@ -444,6 +471,31 @@
           <w:szCs w:val="24"/>
         </w:rPr>
         <w:t>Formal Use Cases</w:t>
+      </w:r>
+      <w:r>
+        <w:rPr>
+          <w:rFonts w:ascii="Times New Roman" w:hAnsi="Times New Roman" w:cs="Times New Roman"/>
+          <w:sz w:val="24"/>
+          <w:szCs w:val="24"/>
+        </w:rPr>
+        <w:tab/>
+      </w:r>
+      <w:r>
+        <w:rPr>
+          <w:rFonts w:ascii="Times New Roman" w:hAnsi="Times New Roman" w:cs="Times New Roman"/>
+          <w:sz w:val="24"/>
+          <w:szCs w:val="24"/>
+        </w:rPr>
+        <w:tab/>
+      </w:r>
+      <w:r>
+        <w:rPr>
+          <w:rFonts w:ascii="Times New Roman" w:hAnsi="Times New Roman" w:cs="Times New Roman"/>
+          <w:sz w:val="24"/>
+          <w:szCs w:val="24"/>
+        </w:rPr>
+        <w:tab/>
+        <w:t>5</w:t>
       </w:r>
     </w:p>
     <w:p>
@@ -466,49 +518,22 @@
         </w:rPr>
         <w:t>UML Modeling Diagrams</w:t>
       </w:r>
-    </w:p>
-    <w:p>
-      <w:pPr>
-        <w:autoSpaceDE w:val="0"/>
-        <w:autoSpaceDN w:val="0"/>
-        <w:adjustRightInd w:val="0"/>
-        <w:spacing w:before="4" w:after="0" w:line="480" w:lineRule="auto"/>
-        <w:ind w:firstLine="720"/>
-        <w:rPr>
-          <w:rFonts w:ascii="Times New Roman" w:hAnsi="Times New Roman" w:cs="Times New Roman"/>
-          <w:sz w:val="24"/>
-          <w:szCs w:val="24"/>
-        </w:rPr>
-      </w:pPr>
       <w:r>
         <w:rPr>
           <w:rFonts w:ascii="Times New Roman" w:hAnsi="Times New Roman" w:cs="Times New Roman"/>
           <w:sz w:val="24"/>
           <w:szCs w:val="24"/>
         </w:rPr>
-        <w:t>Class</w:t>
+        <w:tab/>
       </w:r>
-    </w:p>
-    <w:p>
-      <w:pPr>
-        <w:autoSpaceDE w:val="0"/>
-        <w:autoSpaceDN w:val="0"/>
-        <w:adjustRightInd w:val="0"/>
-        <w:spacing w:before="4" w:after="0" w:line="480" w:lineRule="auto"/>
-        <w:ind w:firstLine="720"/>
-        <w:rPr>
-          <w:rFonts w:ascii="Times New Roman" w:hAnsi="Times New Roman" w:cs="Times New Roman"/>
-          <w:sz w:val="24"/>
-          <w:szCs w:val="24"/>
-        </w:rPr>
-      </w:pPr>
       <w:r>
         <w:rPr>
           <w:rFonts w:ascii="Times New Roman" w:hAnsi="Times New Roman" w:cs="Times New Roman"/>
           <w:sz w:val="24"/>
           <w:szCs w:val="24"/>
         </w:rPr>
-        <w:t>Use Cass</w:t>
+        <w:tab/>
+        <w:t>9</w:t>
       </w:r>
     </w:p>
     <w:p>
@@ -530,6 +555,31 @@
           <w:szCs w:val="24"/>
         </w:rPr>
         <w:t>Design patterns used</w:t>
+      </w:r>
+      <w:r>
+        <w:rPr>
+          <w:rFonts w:ascii="Times New Roman" w:hAnsi="Times New Roman" w:cs="Times New Roman"/>
+          <w:sz w:val="24"/>
+          <w:szCs w:val="24"/>
+        </w:rPr>
+        <w:tab/>
+      </w:r>
+      <w:r>
+        <w:rPr>
+          <w:rFonts w:ascii="Times New Roman" w:hAnsi="Times New Roman" w:cs="Times New Roman"/>
+          <w:sz w:val="24"/>
+          <w:szCs w:val="24"/>
+        </w:rPr>
+        <w:tab/>
+      </w:r>
+      <w:r>
+        <w:rPr>
+          <w:rFonts w:ascii="Times New Roman" w:hAnsi="Times New Roman" w:cs="Times New Roman"/>
+          <w:sz w:val="24"/>
+          <w:szCs w:val="24"/>
+        </w:rPr>
+        <w:tab/>
+        <w:t>10</w:t>
       </w:r>
     </w:p>
     <w:p>
@@ -553,6 +603,31 @@
         </w:rPr>
         <w:t>Pros/Cons</w:t>
       </w:r>
+      <w:r>
+        <w:rPr>
+          <w:rFonts w:ascii="Times New Roman" w:hAnsi="Times New Roman" w:cs="Times New Roman"/>
+          <w:sz w:val="24"/>
+          <w:szCs w:val="24"/>
+        </w:rPr>
+        <w:tab/>
+      </w:r>
+      <w:r>
+        <w:rPr>
+          <w:rFonts w:ascii="Times New Roman" w:hAnsi="Times New Roman" w:cs="Times New Roman"/>
+          <w:sz w:val="24"/>
+          <w:szCs w:val="24"/>
+        </w:rPr>
+        <w:tab/>
+      </w:r>
+      <w:r>
+        <w:rPr>
+          <w:rFonts w:ascii="Times New Roman" w:hAnsi="Times New Roman" w:cs="Times New Roman"/>
+          <w:sz w:val="24"/>
+          <w:szCs w:val="24"/>
+        </w:rPr>
+        <w:tab/>
+        <w:t>10</w:t>
+      </w:r>
     </w:p>
     <w:p>
       <w:pPr>
@@ -573,6 +648,31 @@
           <w:szCs w:val="24"/>
         </w:rPr>
         <w:t>Design considerations</w:t>
+      </w:r>
+      <w:r>
+        <w:rPr>
+          <w:rFonts w:ascii="Times New Roman" w:hAnsi="Times New Roman" w:cs="Times New Roman"/>
+          <w:sz w:val="24"/>
+          <w:szCs w:val="24"/>
+        </w:rPr>
+        <w:tab/>
+      </w:r>
+      <w:r>
+        <w:rPr>
+          <w:rFonts w:ascii="Times New Roman" w:hAnsi="Times New Roman" w:cs="Times New Roman"/>
+          <w:sz w:val="24"/>
+          <w:szCs w:val="24"/>
+        </w:rPr>
+        <w:tab/>
+      </w:r>
+      <w:r>
+        <w:rPr>
+          <w:rFonts w:ascii="Times New Roman" w:hAnsi="Times New Roman" w:cs="Times New Roman"/>
+          <w:sz w:val="24"/>
+          <w:szCs w:val="24"/>
+        </w:rPr>
+        <w:tab/>
+        <w:t>10</w:t>
       </w:r>
     </w:p>
     <w:p>
@@ -595,6 +695,102 @@
         </w:rPr>
         <w:t>Issues</w:t>
       </w:r>
+      <w:r>
+        <w:rPr>
+          <w:rFonts w:ascii="Times New Roman" w:hAnsi="Times New Roman" w:cs="Times New Roman"/>
+          <w:sz w:val="24"/>
+          <w:szCs w:val="24"/>
+        </w:rPr>
+        <w:tab/>
+      </w:r>
+      <w:r>
+        <w:rPr>
+          <w:rFonts w:ascii="Times New Roman" w:hAnsi="Times New Roman" w:cs="Times New Roman"/>
+          <w:sz w:val="24"/>
+          <w:szCs w:val="24"/>
+        </w:rPr>
+        <w:tab/>
+      </w:r>
+      <w:r>
+        <w:rPr>
+          <w:rFonts w:ascii="Times New Roman" w:hAnsi="Times New Roman" w:cs="Times New Roman"/>
+          <w:sz w:val="24"/>
+          <w:szCs w:val="24"/>
+        </w:rPr>
+        <w:tab/>
+      </w:r>
+      <w:r>
+        <w:rPr>
+          <w:rFonts w:ascii="Times New Roman" w:hAnsi="Times New Roman" w:cs="Times New Roman"/>
+          <w:sz w:val="24"/>
+          <w:szCs w:val="24"/>
+        </w:rPr>
+        <w:tab/>
+      </w:r>
+      <w:r>
+        <w:rPr>
+          <w:rFonts w:ascii="Times New Roman" w:hAnsi="Times New Roman" w:cs="Times New Roman"/>
+          <w:sz w:val="24"/>
+          <w:szCs w:val="24"/>
+        </w:rPr>
+        <w:tab/>
+        <w:t>11</w:t>
+      </w:r>
+    </w:p>
+    <w:p>
+      <w:pPr>
+        <w:autoSpaceDE w:val="0"/>
+        <w:autoSpaceDN w:val="0"/>
+        <w:adjustRightInd w:val="0"/>
+        <w:spacing w:before="4" w:after="0" w:line="220" w:lineRule="exact"/>
+        <w:rPr>
+          <w:rFonts w:ascii="Times New Roman" w:hAnsi="Times New Roman" w:cs="Times New Roman"/>
+        </w:rPr>
+      </w:pPr>
+    </w:p>
+    <w:p>
+      <w:pPr>
+        <w:autoSpaceDE w:val="0"/>
+        <w:autoSpaceDN w:val="0"/>
+        <w:adjustRightInd w:val="0"/>
+        <w:spacing w:before="4" w:after="0" w:line="220" w:lineRule="exact"/>
+        <w:rPr>
+          <w:rFonts w:ascii="Times New Roman" w:hAnsi="Times New Roman" w:cs="Times New Roman"/>
+        </w:rPr>
+      </w:pPr>
+    </w:p>
+    <w:p>
+      <w:pPr>
+        <w:autoSpaceDE w:val="0"/>
+        <w:autoSpaceDN w:val="0"/>
+        <w:adjustRightInd w:val="0"/>
+        <w:spacing w:before="4" w:after="0" w:line="220" w:lineRule="exact"/>
+        <w:rPr>
+          <w:rFonts w:ascii="Times New Roman" w:hAnsi="Times New Roman" w:cs="Times New Roman"/>
+        </w:rPr>
+      </w:pPr>
+    </w:p>
+    <w:p>
+      <w:pPr>
+        <w:autoSpaceDE w:val="0"/>
+        <w:autoSpaceDN w:val="0"/>
+        <w:adjustRightInd w:val="0"/>
+        <w:spacing w:before="4" w:after="0" w:line="220" w:lineRule="exact"/>
+        <w:rPr>
+          <w:rFonts w:ascii="Times New Roman" w:hAnsi="Times New Roman" w:cs="Times New Roman"/>
+        </w:rPr>
+      </w:pPr>
+    </w:p>
+    <w:p>
+      <w:pPr>
+        <w:autoSpaceDE w:val="0"/>
+        <w:autoSpaceDN w:val="0"/>
+        <w:adjustRightInd w:val="0"/>
+        <w:spacing w:before="4" w:after="0" w:line="220" w:lineRule="exact"/>
+        <w:rPr>
+          <w:rFonts w:ascii="Times New Roman" w:hAnsi="Times New Roman" w:cs="Times New Roman"/>
+        </w:rPr>
+      </w:pPr>
     </w:p>
     <w:p>
       <w:pPr>
@@ -1197,23 +1393,7 @@
           <w:sz w:val="24"/>
           <w:szCs w:val="24"/>
         </w:rPr>
-        <w:t xml:space="preserve">the Target list box and Open Target File button are located. When </w:t>
-      </w:r>
-      <w:r>
-        <w:rPr>
-          <w:rFonts w:ascii="Times New Roman" w:hAnsi="Times New Roman" w:cs="Times New Roman"/>
-          <w:sz w:val="24"/>
-          <w:szCs w:val="24"/>
-        </w:rPr>
-        <w:t>Open Target File</w:t>
-      </w:r>
-      <w:r>
-        <w:rPr>
-          <w:rFonts w:ascii="Times New Roman" w:hAnsi="Times New Roman" w:cs="Times New Roman"/>
-          <w:sz w:val="24"/>
-          <w:szCs w:val="24"/>
-        </w:rPr>
-        <w:t xml:space="preserve"> button is pressed</w:t>
+        <w:t>the Target list box and Open Target File button are located. When Open Target File button is pressed</w:t>
       </w:r>
       <w:r>
         <w:rPr>
@@ -1375,8 +1555,6 @@
         </w:rPr>
         <w:t xml:space="preserve"> it gets red by the program and the acquired targets are displayed in the Target list box.</w:t>
       </w:r>
-      <w:bookmarkStart w:id="0" w:name="_GoBack"/>
-      <w:bookmarkEnd w:id="0"/>
     </w:p>
     <w:p>
       <w:pPr>
@@ -1452,6 +1630,58 @@
         <w:spacing w:before="4" w:after="0" w:line="240" w:lineRule="auto"/>
         <w:rPr>
           <w:rFonts w:ascii="Times New Roman" w:hAnsi="Times New Roman" w:cs="Times New Roman"/>
+          <w:sz w:val="24"/>
+          <w:szCs w:val="24"/>
+        </w:rPr>
+      </w:pPr>
+    </w:p>
+    <w:p>
+      <w:pPr>
+        <w:autoSpaceDE w:val="0"/>
+        <w:autoSpaceDN w:val="0"/>
+        <w:adjustRightInd w:val="0"/>
+        <w:spacing w:before="4" w:after="0" w:line="240" w:lineRule="auto"/>
+        <w:rPr>
+          <w:rFonts w:ascii="Times New Roman" w:hAnsi="Times New Roman" w:cs="Times New Roman"/>
+          <w:sz w:val="24"/>
+          <w:szCs w:val="24"/>
+        </w:rPr>
+      </w:pPr>
+    </w:p>
+    <w:p>
+      <w:pPr>
+        <w:autoSpaceDE w:val="0"/>
+        <w:autoSpaceDN w:val="0"/>
+        <w:adjustRightInd w:val="0"/>
+        <w:spacing w:before="4" w:after="0" w:line="240" w:lineRule="auto"/>
+        <w:rPr>
+          <w:rFonts w:ascii="Times New Roman" w:hAnsi="Times New Roman" w:cs="Times New Roman"/>
+          <w:sz w:val="24"/>
+          <w:szCs w:val="24"/>
+        </w:rPr>
+      </w:pPr>
+    </w:p>
+    <w:p>
+      <w:pPr>
+        <w:autoSpaceDE w:val="0"/>
+        <w:autoSpaceDN w:val="0"/>
+        <w:adjustRightInd w:val="0"/>
+        <w:spacing w:before="4" w:after="0" w:line="240" w:lineRule="auto"/>
+        <w:rPr>
+          <w:rFonts w:ascii="Times New Roman" w:hAnsi="Times New Roman" w:cs="Times New Roman"/>
+          <w:sz w:val="24"/>
+          <w:szCs w:val="24"/>
+        </w:rPr>
+      </w:pPr>
+    </w:p>
+    <w:p>
+      <w:pPr>
+        <w:autoSpaceDE w:val="0"/>
+        <w:autoSpaceDN w:val="0"/>
+        <w:adjustRightInd w:val="0"/>
+        <w:spacing w:before="4" w:after="0" w:line="240" w:lineRule="auto"/>
+        <w:rPr>
+          <w:rFonts w:ascii="Times New Roman" w:hAnsi="Times New Roman" w:cs="Times New Roman"/>
           <w:sz w:val="32"/>
           <w:szCs w:val="32"/>
         </w:rPr>
@@ -1464,6 +1694,122 @@
         </w:rPr>
         <w:t>User Narratives</w:t>
       </w:r>
+    </w:p>
+    <w:p>
+      <w:pPr>
+        <w:autoSpaceDE w:val="0"/>
+        <w:autoSpaceDN w:val="0"/>
+        <w:adjustRightInd w:val="0"/>
+        <w:spacing w:before="4" w:after="0" w:line="240" w:lineRule="auto"/>
+        <w:rPr>
+          <w:rFonts w:ascii="Times New Roman" w:hAnsi="Times New Roman" w:cs="Times New Roman"/>
+          <w:sz w:val="24"/>
+          <w:szCs w:val="24"/>
+        </w:rPr>
+      </w:pPr>
+      <w:r>
+        <w:rPr>
+          <w:rFonts w:ascii="Times New Roman" w:hAnsi="Times New Roman" w:cs="Times New Roman"/>
+          <w:sz w:val="24"/>
+          <w:szCs w:val="24"/>
+        </w:rPr>
+        <w:tab/>
+        <w:t>There are two basic users for this program, and they are builders and judges.</w:t>
+      </w:r>
+    </w:p>
+    <w:p>
+      <w:pPr>
+        <w:autoSpaceDE w:val="0"/>
+        <w:autoSpaceDN w:val="0"/>
+        <w:adjustRightInd w:val="0"/>
+        <w:spacing w:before="4" w:after="0" w:line="240" w:lineRule="auto"/>
+        <w:rPr>
+          <w:rFonts w:ascii="Times New Roman" w:hAnsi="Times New Roman" w:cs="Times New Roman"/>
+          <w:sz w:val="24"/>
+          <w:szCs w:val="24"/>
+        </w:rPr>
+      </w:pPr>
+      <w:r>
+        <w:rPr>
+          <w:rFonts w:ascii="Times New Roman" w:hAnsi="Times New Roman" w:cs="Times New Roman"/>
+          <w:sz w:val="24"/>
+          <w:szCs w:val="24"/>
+        </w:rPr>
+        <w:t>Judges will run the code for final testing.  They are concerned with the overall requirements.  Potential operations include starting the program from explorer or command line, manually rotating and firing the turret, loading valid and invalid target files, and running search and destroy with various numbers of targets.  The builders will do these as well as attempting to find holes in the code. They will run search and destroy with 0 – 5 targets, load in target files that include coordinates outside of the physical capabilities of the turret</w:t>
+      </w:r>
+      <w:r>
+        <w:rPr>
+          <w:rFonts w:ascii="Times New Roman" w:hAnsi="Times New Roman" w:cs="Times New Roman"/>
+          <w:sz w:val="24"/>
+          <w:szCs w:val="24"/>
+        </w:rPr>
+        <w:t>, and test individual portions of code using Visual Studio.</w:t>
+      </w:r>
+    </w:p>
+    <w:p>
+      <w:pPr>
+        <w:autoSpaceDE w:val="0"/>
+        <w:autoSpaceDN w:val="0"/>
+        <w:adjustRightInd w:val="0"/>
+        <w:spacing w:before="4" w:after="0" w:line="240" w:lineRule="auto"/>
+        <w:rPr>
+          <w:rFonts w:ascii="Times New Roman" w:hAnsi="Times New Roman" w:cs="Times New Roman"/>
+          <w:sz w:val="24"/>
+          <w:szCs w:val="24"/>
+        </w:rPr>
+      </w:pPr>
+    </w:p>
+    <w:p>
+      <w:pPr>
+        <w:autoSpaceDE w:val="0"/>
+        <w:autoSpaceDN w:val="0"/>
+        <w:adjustRightInd w:val="0"/>
+        <w:spacing w:before="4" w:after="0" w:line="240" w:lineRule="auto"/>
+        <w:rPr>
+          <w:rFonts w:ascii="Times New Roman" w:hAnsi="Times New Roman" w:cs="Times New Roman"/>
+          <w:sz w:val="24"/>
+          <w:szCs w:val="24"/>
+        </w:rPr>
+      </w:pPr>
+    </w:p>
+    <w:p>
+      <w:pPr>
+        <w:autoSpaceDE w:val="0"/>
+        <w:autoSpaceDN w:val="0"/>
+        <w:adjustRightInd w:val="0"/>
+        <w:spacing w:before="4" w:after="0" w:line="240" w:lineRule="auto"/>
+        <w:rPr>
+          <w:rFonts w:ascii="Times New Roman" w:hAnsi="Times New Roman" w:cs="Times New Roman"/>
+          <w:sz w:val="24"/>
+          <w:szCs w:val="24"/>
+        </w:rPr>
+      </w:pPr>
+    </w:p>
+    <w:p>
+      <w:pPr>
+        <w:autoSpaceDE w:val="0"/>
+        <w:autoSpaceDN w:val="0"/>
+        <w:adjustRightInd w:val="0"/>
+        <w:spacing w:before="4" w:after="0" w:line="240" w:lineRule="auto"/>
+        <w:rPr>
+          <w:rFonts w:ascii="Times New Roman" w:hAnsi="Times New Roman" w:cs="Times New Roman"/>
+          <w:sz w:val="24"/>
+          <w:szCs w:val="24"/>
+        </w:rPr>
+      </w:pPr>
+    </w:p>
+    <w:p>
+      <w:pPr>
+        <w:autoSpaceDE w:val="0"/>
+        <w:autoSpaceDN w:val="0"/>
+        <w:adjustRightInd w:val="0"/>
+        <w:spacing w:before="4" w:after="0" w:line="240" w:lineRule="auto"/>
+        <w:rPr>
+          <w:rFonts w:ascii="Times New Roman" w:hAnsi="Times New Roman" w:cs="Times New Roman"/>
+          <w:sz w:val="24"/>
+          <w:szCs w:val="24"/>
+        </w:rPr>
+      </w:pPr>
     </w:p>
     <w:p>
       <w:pPr>
@@ -1574,6 +1920,7 @@
           <w:sz w:val="32"/>
           <w:szCs w:val="32"/>
         </w:rPr>
+        <w:lastRenderedPageBreak/>
         <w:t>Formal Use Cases</w:t>
       </w:r>
     </w:p>
@@ -3755,7 +4102,6 @@
                 <w:sz w:val="24"/>
                 <w:szCs w:val="24"/>
               </w:rPr>
-              <w:lastRenderedPageBreak/>
               <w:t>E</w:t>
             </w:r>
             <w:r>
@@ -6359,6 +6705,7 @@
                 <w:sz w:val="24"/>
                 <w:szCs w:val="24"/>
               </w:rPr>
+              <w:lastRenderedPageBreak/>
               <w:t>E</w:t>
             </w:r>
             <w:r>
@@ -6580,7 +6927,7 @@
       </w:tr>
       <w:tr>
         <w:trPr>
-          <w:trHeight w:hRule="exact" w:val="478"/>
+          <w:trHeight w:hRule="exact" w:val="388"/>
         </w:trPr>
         <w:tc>
           <w:tcPr>
@@ -7698,7 +8045,6 @@
                 <w:sz w:val="24"/>
                 <w:szCs w:val="24"/>
               </w:rPr>
-              <w:lastRenderedPageBreak/>
               <w:t>Pre</w:t>
             </w:r>
             <w:r>
@@ -8557,7 +8903,16 @@
                 <w:sz w:val="24"/>
                 <w:szCs w:val="24"/>
               </w:rPr>
-              <w:t>User clicks on Search and Destroy</w:t>
+              <w:t xml:space="preserve">User clicks on </w:t>
+            </w:r>
+            <w:r>
+              <w:rPr>
+                <w:rFonts w:ascii="Palatino Linotype" w:hAnsi="Palatino Linotype" w:cs="Palatino Linotype"/>
+                <w:color w:val="212121"/>
+                <w:sz w:val="24"/>
+                <w:szCs w:val="24"/>
+              </w:rPr>
+              <w:t>start</w:t>
             </w:r>
           </w:p>
           <w:p>
@@ -9651,6 +10006,7 @@
                 <w:sz w:val="24"/>
                 <w:szCs w:val="24"/>
               </w:rPr>
+              <w:lastRenderedPageBreak/>
               <w:t>De</w:t>
             </w:r>
             <w:r>
@@ -10828,7 +11184,7 @@
                 <w:sz w:val="24"/>
                 <w:szCs w:val="24"/>
               </w:rPr>
-              <w:t>selects a file to import from</w:t>
+              <w:t>clicks open target file and selects a target file</w:t>
             </w:r>
           </w:p>
           <w:p>
@@ -13723,7 +14079,14 @@
         </w:tc>
       </w:tr>
     </w:tbl>
-    <w:p/>
+    <w:p>
+      <w:pPr>
+        <w:rPr>
+          <w:sz w:val="18"/>
+          <w:szCs w:val="18"/>
+        </w:rPr>
+      </w:pPr>
+    </w:p>
     <w:tbl>
       <w:tblPr>
         <w:tblW w:w="0" w:type="auto"/>
@@ -13741,7 +14104,7 @@
       </w:tblGrid>
       <w:tr>
         <w:trPr>
-          <w:trHeight w:hRule="exact" w:val="379"/>
+          <w:trHeight w:hRule="exact" w:val="378"/>
         </w:trPr>
         <w:tc>
           <w:tcPr>
@@ -13776,6 +14139,7 @@
                 <w:sz w:val="24"/>
                 <w:szCs w:val="24"/>
               </w:rPr>
+              <w:lastRenderedPageBreak/>
               <w:t>ID:</w:t>
             </w:r>
           </w:p>
@@ -13819,7 +14183,7 @@
       </w:tr>
       <w:tr>
         <w:trPr>
-          <w:trHeight w:hRule="exact" w:val="415"/>
+          <w:trHeight w:hRule="exact" w:val="414"/>
         </w:trPr>
         <w:tc>
           <w:tcPr>
@@ -13937,7 +14301,7 @@
       </w:tr>
       <w:tr>
         <w:trPr>
-          <w:trHeight w:hRule="exact" w:val="748"/>
+          <w:trHeight w:hRule="exact" w:val="746"/>
         </w:trPr>
         <w:tc>
           <w:tcPr>
@@ -14093,7 +14457,7 @@
       </w:tr>
       <w:tr>
         <w:trPr>
-          <w:trHeight w:hRule="exact" w:val="415"/>
+          <w:trHeight w:hRule="exact" w:val="414"/>
         </w:trPr>
         <w:tc>
           <w:tcPr>
@@ -14228,7 +14592,7 @@
       </w:tr>
       <w:tr>
         <w:trPr>
-          <w:trHeight w:hRule="exact" w:val="378"/>
+          <w:trHeight w:hRule="exact" w:val="377"/>
         </w:trPr>
         <w:tc>
           <w:tcPr>
@@ -14421,7 +14785,7 @@
       </w:tr>
       <w:tr>
         <w:trPr>
-          <w:trHeight w:hRule="exact" w:val="415"/>
+          <w:trHeight w:hRule="exact" w:val="414"/>
         </w:trPr>
         <w:tc>
           <w:tcPr>
@@ -14667,7 +15031,7 @@
       </w:tr>
       <w:tr>
         <w:trPr>
-          <w:trHeight w:hRule="exact" w:val="685"/>
+          <w:trHeight w:hRule="exact" w:val="683"/>
         </w:trPr>
         <w:tc>
           <w:tcPr>
@@ -14923,7 +15287,7 @@
       </w:tr>
       <w:tr>
         <w:trPr>
-          <w:trHeight w:hRule="exact" w:val="352"/>
+          <w:trHeight w:hRule="exact" w:val="351"/>
         </w:trPr>
         <w:tc>
           <w:tcPr>
@@ -15091,7 +15455,7 @@
       </w:tr>
       <w:tr>
         <w:trPr>
-          <w:trHeight w:hRule="exact" w:val="379"/>
+          <w:trHeight w:hRule="exact" w:val="378"/>
         </w:trPr>
         <w:tc>
           <w:tcPr>
@@ -15256,7 +15620,7 @@
       </w:tr>
       <w:tr>
         <w:trPr>
-          <w:trHeight w:hRule="exact" w:val="377"/>
+          <w:trHeight w:hRule="exact" w:val="376"/>
         </w:trPr>
         <w:tc>
           <w:tcPr>
@@ -15347,7 +15711,7 @@
       </w:tr>
       <w:tr>
         <w:trPr>
-          <w:trHeight w:hRule="exact" w:val="379"/>
+          <w:trHeight w:hRule="exact" w:val="378"/>
         </w:trPr>
         <w:tc>
           <w:tcPr>
@@ -15480,7 +15844,7 @@
       </w:tr>
       <w:tr>
         <w:trPr>
-          <w:trHeight w:hRule="exact" w:val="377"/>
+          <w:trHeight w:hRule="exact" w:val="376"/>
         </w:trPr>
         <w:tc>
           <w:tcPr>
@@ -15980,7 +16344,7 @@
       </w:tr>
       <w:tr>
         <w:trPr>
-          <w:trHeight w:hRule="exact" w:val="415"/>
+          <w:trHeight w:hRule="exact" w:val="397"/>
         </w:trPr>
         <w:tc>
           <w:tcPr>
@@ -16565,7 +16929,7 @@
       </w:tr>
       <w:tr>
         <w:trPr>
-          <w:trHeight w:hRule="exact" w:val="1072"/>
+          <w:trHeight w:hRule="exact" w:val="982"/>
         </w:trPr>
         <w:tc>
           <w:tcPr>
@@ -16830,7 +17194,7 @@
       </w:tr>
       <w:tr>
         <w:trPr>
-          <w:trHeight w:hRule="exact" w:val="1522"/>
+          <w:trHeight w:hRule="exact" w:val="1432"/>
         </w:trPr>
         <w:tc>
           <w:tcPr>
@@ -17583,6 +17947,7 @@
           <w:sz w:val="32"/>
           <w:szCs w:val="32"/>
         </w:rPr>
+        <w:lastRenderedPageBreak/>
         <w:t>UML Modeling Diagrams</w:t>
       </w:r>
     </w:p>
@@ -17591,7 +17956,6 @@
         <w:rPr>
           <w:noProof/>
         </w:rPr>
-        <w:lastRenderedPageBreak/>
         <w:drawing>
           <wp:inline distT="0" distB="0" distL="0" distR="0">
             <wp:extent cx="5943600" cy="7861158"/>
@@ -17642,8 +18006,6 @@
         </w:drawing>
       </w:r>
     </w:p>
-    <w:p/>
-    <w:p/>
     <w:p>
       <w:pPr>
         <w:autoSpaceDE w:val="0"/>
@@ -17662,13 +18024,48 @@
           <w:sz w:val="32"/>
           <w:szCs w:val="32"/>
         </w:rPr>
+        <w:lastRenderedPageBreak/>
         <w:t>Design Patterns Used</w:t>
       </w:r>
     </w:p>
-    <w:p/>
-    <w:p/>
-    <w:p/>
-    <w:p/>
+    <w:p>
+      <w:pPr>
+        <w:spacing w:line="240" w:lineRule="auto"/>
+      </w:pPr>
+      <w:r>
+        <w:tab/>
+        <w:t xml:space="preserve">For this project we combined the Singleton and Factory patterns so that we had one reader pulling in target data. This made sure that with multiple calls to the reader, we don’t end up with a big stack of them using up memory.  We also implemented an adapter for our </w:t>
+      </w:r>
+      <w:r>
+        <w:t xml:space="preserve">launcher. This translates </w:t>
+      </w:r>
+      <w:r>
+        <w:t>positions of phi and ps</w:t>
+      </w:r>
+      <w:r>
+        <w:t>i into the launcher’s native coordinate system.  This ensure that none of our targeting needs to be concerned with the turret’s native system and can instead use a system we are more familiar with.</w:t>
+      </w:r>
+    </w:p>
+    <w:p>
+      <w:r>
+        <w:tab/>
+      </w:r>
+      <w:r>
+        <w:t>The Singleton pattern will allow simpler execution.   The program doesn’t need to worry about how many times the class will be called and it reduces the concern on how the function is called.  This way, if the class has already been instantiated, then another attempt to do so will simply return a reference to the one that already exists.  The only downside is that if you wanted to make more than one, for some reason, you would have to alter the class to allow for this.</w:t>
+      </w:r>
+    </w:p>
+    <w:p>
+      <w:r>
+        <w:tab/>
+        <w:t>The factory used here is allowing the program to access multiple file types without concern. This could be applied to other sources of target information as well.  For instance, we could have it read target data from a class that searches visual input for target locations.  The downside is that any subclass the factory might make will need to be fairly similar to the other subclasses in the data it contains.</w:t>
+      </w:r>
+    </w:p>
+    <w:p>
+      <w:r>
+        <w:tab/>
+        <w:t xml:space="preserve">Finally our adapter provides similar functionality to the factory.  It allows classes to be unconcerned about the format of their data. When they pass it to the adapter, it will modify it in a way that makes it readable by the class it will in turn pass the data onto.  </w:t>
+      </w:r>
+    </w:p>
     <w:p>
       <w:pPr>
         <w:autoSpaceDE w:val="0"/>
@@ -17689,6 +18086,116 @@
         </w:rPr>
         <w:t>Design Considerations</w:t>
       </w:r>
+    </w:p>
+    <w:p>
+      <w:pPr>
+        <w:autoSpaceDE w:val="0"/>
+        <w:autoSpaceDN w:val="0"/>
+        <w:adjustRightInd w:val="0"/>
+        <w:spacing w:before="4" w:after="0" w:line="240" w:lineRule="auto"/>
+      </w:pPr>
+      <w:r>
+        <w:rPr>
+          <w:rFonts w:ascii="Times New Roman" w:hAnsi="Times New Roman" w:cs="Times New Roman"/>
+          <w:sz w:val="32"/>
+          <w:szCs w:val="32"/>
+        </w:rPr>
+        <w:tab/>
+      </w:r>
+      <w:r>
+        <w:t xml:space="preserve">Major components that remain to be added are the timer, video, visual targeting, and a command to empty out extra rounds if no targets remain or it’s almost been two minutes.  The timer and video will both be accessed by the GUI. The timer will then also tie into the Search and Destroy function to ensure that we do not run past two minutes.  The visual targeting will provide target coordinates, and the command to empty rounds will use the timer, and basic turret control.  </w:t>
+      </w:r>
+    </w:p>
+    <w:p>
+      <w:pPr>
+        <w:autoSpaceDE w:val="0"/>
+        <w:autoSpaceDN w:val="0"/>
+        <w:adjustRightInd w:val="0"/>
+        <w:spacing w:before="4" w:after="0" w:line="240" w:lineRule="auto"/>
+        <w:ind w:firstLine="720"/>
+      </w:pPr>
+      <w:r>
+        <w:t xml:space="preserve">To implement the </w:t>
+      </w:r>
+      <w:r>
+        <w:t xml:space="preserve">visual targeting we may put in a Target manager. This will pull target locations from the reader and visual targeting.  It will be a Singleton to ensure all checks for a target go to it, and it will feed location information into the launcher adapter.  </w:t>
+      </w:r>
+    </w:p>
+    <w:p>
+      <w:pPr>
+        <w:autoSpaceDE w:val="0"/>
+        <w:autoSpaceDN w:val="0"/>
+        <w:adjustRightInd w:val="0"/>
+        <w:spacing w:before="4" w:after="0" w:line="240" w:lineRule="auto"/>
+      </w:pPr>
+      <w:r>
+        <w:tab/>
+        <w:t>The timer and video feed won’t be directly linked to anything and will run on their own. However, they will be accessed by other classes and started/stopped by commands from the GUI.</w:t>
+      </w:r>
+    </w:p>
+    <w:p>
+      <w:pPr>
+        <w:autoSpaceDE w:val="0"/>
+        <w:autoSpaceDN w:val="0"/>
+        <w:adjustRightInd w:val="0"/>
+        <w:spacing w:before="4" w:after="0" w:line="240" w:lineRule="auto"/>
+        <w:rPr>
+          <w:rFonts w:ascii="Times New Roman" w:hAnsi="Times New Roman" w:cs="Times New Roman"/>
+          <w:sz w:val="32"/>
+          <w:szCs w:val="32"/>
+        </w:rPr>
+      </w:pPr>
+      <w:r>
+        <w:tab/>
+        <w:t xml:space="preserve">The two-minute command will have to be triggered by the timer, and be able to </w:t>
+      </w:r>
+      <w:proofErr w:type="gramStart"/>
+      <w:r>
+        <w:t>effect</w:t>
+      </w:r>
+      <w:proofErr w:type="gramEnd"/>
+      <w:r>
+        <w:t xml:space="preserve"> Search and Destroy as well as turret control.  </w:t>
+      </w:r>
+    </w:p>
+    <w:p>
+      <w:pPr>
+        <w:autoSpaceDE w:val="0"/>
+        <w:autoSpaceDN w:val="0"/>
+        <w:adjustRightInd w:val="0"/>
+        <w:spacing w:before="4" w:after="0" w:line="240" w:lineRule="auto"/>
+        <w:rPr>
+          <w:rFonts w:ascii="Times New Roman" w:hAnsi="Times New Roman" w:cs="Times New Roman"/>
+          <w:sz w:val="32"/>
+          <w:szCs w:val="32"/>
+        </w:rPr>
+      </w:pPr>
+    </w:p>
+    <w:p>
+      <w:pPr>
+        <w:autoSpaceDE w:val="0"/>
+        <w:autoSpaceDN w:val="0"/>
+        <w:adjustRightInd w:val="0"/>
+        <w:spacing w:before="4" w:after="0" w:line="240" w:lineRule="auto"/>
+        <w:rPr>
+          <w:rFonts w:ascii="Times New Roman" w:hAnsi="Times New Roman" w:cs="Times New Roman"/>
+          <w:sz w:val="32"/>
+          <w:szCs w:val="32"/>
+        </w:rPr>
+      </w:pPr>
+    </w:p>
+    <w:p>
+      <w:pPr>
+        <w:autoSpaceDE w:val="0"/>
+        <w:autoSpaceDN w:val="0"/>
+        <w:adjustRightInd w:val="0"/>
+        <w:spacing w:before="4" w:after="0" w:line="240" w:lineRule="auto"/>
+        <w:rPr>
+          <w:rFonts w:ascii="Times New Roman" w:hAnsi="Times New Roman" w:cs="Times New Roman"/>
+          <w:sz w:val="32"/>
+          <w:szCs w:val="32"/>
+        </w:rPr>
+      </w:pPr>
     </w:p>
     <w:p>
       <w:pPr>
@@ -17760,7 +18267,146 @@
           <w:sz w:val="32"/>
           <w:szCs w:val="32"/>
         </w:rPr>
+        <w:lastRenderedPageBreak/>
         <w:t>Issues</w:t>
+      </w:r>
+    </w:p>
+    <w:p>
+      <w:pPr>
+        <w:autoSpaceDE w:val="0"/>
+        <w:autoSpaceDN w:val="0"/>
+        <w:adjustRightInd w:val="0"/>
+        <w:spacing w:before="4" w:after="0" w:line="240" w:lineRule="auto"/>
+        <w:rPr>
+          <w:rFonts w:ascii="Times New Roman" w:hAnsi="Times New Roman" w:cs="Times New Roman"/>
+          <w:sz w:val="32"/>
+          <w:szCs w:val="32"/>
+        </w:rPr>
+      </w:pPr>
+      <w:r>
+        <w:rPr>
+          <w:rFonts w:ascii="Times New Roman" w:hAnsi="Times New Roman" w:cs="Times New Roman"/>
+          <w:noProof/>
+          <w:sz w:val="32"/>
+          <w:szCs w:val="32"/>
+        </w:rPr>
+        <w:drawing>
+          <wp:inline distT="0" distB="0" distL="0" distR="0">
+            <wp:extent cx="5943600" cy="1847850"/>
+            <wp:effectExtent l="0" t="0" r="0" b="0"/>
+            <wp:docPr id="4" name="Picture 4"/>
+            <wp:cNvGraphicFramePr>
+              <a:graphicFrameLocks xmlns:a="http://schemas.openxmlformats.org/drawingml/2006/main" noChangeAspect="1"/>
+            </wp:cNvGraphicFramePr>
+            <a:graphic xmlns:a="http://schemas.openxmlformats.org/drawingml/2006/main">
+              <a:graphicData uri="http://schemas.openxmlformats.org/drawingml/2006/picture">
+                <pic:pic xmlns:pic="http://schemas.openxmlformats.org/drawingml/2006/picture">
+                  <pic:nvPicPr>
+                    <pic:cNvPr id="0" name="Picture 1"/>
+                    <pic:cNvPicPr>
+                      <a:picLocks noChangeAspect="1" noChangeArrowheads="1"/>
+                    </pic:cNvPicPr>
+                  </pic:nvPicPr>
+                  <pic:blipFill>
+                    <a:blip r:embed="rId13">
+                      <a:extLst>
+                        <a:ext uri="{28A0092B-C50C-407E-A947-70E740481C1C}">
+                          <a14:useLocalDpi xmlns:a14="http://schemas.microsoft.com/office/drawing/2010/main" val="0"/>
+                        </a:ext>
+                      </a:extLst>
+                    </a:blip>
+                    <a:srcRect/>
+                    <a:stretch>
+                      <a:fillRect/>
+                    </a:stretch>
+                  </pic:blipFill>
+                  <pic:spPr bwMode="auto">
+                    <a:xfrm>
+                      <a:off x="0" y="0"/>
+                      <a:ext cx="5943600" cy="1847850"/>
+                    </a:xfrm>
+                    <a:prstGeom prst="rect">
+                      <a:avLst/>
+                    </a:prstGeom>
+                    <a:noFill/>
+                    <a:ln>
+                      <a:noFill/>
+                    </a:ln>
+                  </pic:spPr>
+                </pic:pic>
+              </a:graphicData>
+            </a:graphic>
+          </wp:inline>
+        </w:drawing>
+      </w:r>
+    </w:p>
+    <w:p>
+      <w:pPr>
+        <w:autoSpaceDE w:val="0"/>
+        <w:autoSpaceDN w:val="0"/>
+        <w:adjustRightInd w:val="0"/>
+        <w:spacing w:before="4" w:after="0" w:line="240" w:lineRule="auto"/>
+        <w:rPr>
+          <w:rFonts w:ascii="Times New Roman" w:hAnsi="Times New Roman" w:cs="Times New Roman"/>
+          <w:sz w:val="32"/>
+          <w:szCs w:val="32"/>
+        </w:rPr>
+      </w:pPr>
+      <w:r>
+        <w:rPr>
+          <w:rFonts w:ascii="Times New Roman" w:hAnsi="Times New Roman" w:cs="Times New Roman"/>
+          <w:noProof/>
+          <w:sz w:val="32"/>
+          <w:szCs w:val="32"/>
+        </w:rPr>
+        <w:drawing>
+          <wp:inline distT="0" distB="0" distL="0" distR="0">
+            <wp:extent cx="5943600" cy="4962525"/>
+            <wp:effectExtent l="0" t="0" r="0" b="9525"/>
+            <wp:docPr id="7" name="Picture 7"/>
+            <wp:cNvGraphicFramePr>
+              <a:graphicFrameLocks xmlns:a="http://schemas.openxmlformats.org/drawingml/2006/main" noChangeAspect="1"/>
+            </wp:cNvGraphicFramePr>
+            <a:graphic xmlns:a="http://schemas.openxmlformats.org/drawingml/2006/main">
+              <a:graphicData uri="http://schemas.openxmlformats.org/drawingml/2006/picture">
+                <pic:pic xmlns:pic="http://schemas.openxmlformats.org/drawingml/2006/picture">
+                  <pic:nvPicPr>
+                    <pic:cNvPr id="0" name="Picture 2"/>
+                    <pic:cNvPicPr>
+                      <a:picLocks noChangeAspect="1" noChangeArrowheads="1"/>
+                    </pic:cNvPicPr>
+                  </pic:nvPicPr>
+                  <pic:blipFill>
+                    <a:blip r:embed="rId14">
+                      <a:extLst>
+                        <a:ext uri="{28A0092B-C50C-407E-A947-70E740481C1C}">
+                          <a14:useLocalDpi xmlns:a14="http://schemas.microsoft.com/office/drawing/2010/main" val="0"/>
+                        </a:ext>
+                      </a:extLst>
+                    </a:blip>
+                    <a:srcRect/>
+                    <a:stretch>
+                      <a:fillRect/>
+                    </a:stretch>
+                  </pic:blipFill>
+                  <pic:spPr bwMode="auto">
+                    <a:xfrm>
+                      <a:off x="0" y="0"/>
+                      <a:ext cx="5943600" cy="4962525"/>
+                    </a:xfrm>
+                    <a:prstGeom prst="rect">
+                      <a:avLst/>
+                    </a:prstGeom>
+                    <a:noFill/>
+                    <a:ln>
+                      <a:noFill/>
+                    </a:ln>
+                  </pic:spPr>
+                </pic:pic>
+              </a:graphicData>
+            </a:graphic>
+          </wp:inline>
+        </w:drawing>
       </w:r>
     </w:p>
     <w:p>
@@ -17789,9 +18435,638 @@
         </w:rPr>
       </w:pPr>
     </w:p>
-    <w:p/>
+    <w:p>
+      <w:pPr>
+        <w:autoSpaceDE w:val="0"/>
+        <w:autoSpaceDN w:val="0"/>
+        <w:adjustRightInd w:val="0"/>
+        <w:spacing w:before="4" w:after="0" w:line="240" w:lineRule="auto"/>
+        <w:rPr>
+          <w:rFonts w:ascii="Times New Roman" w:hAnsi="Times New Roman" w:cs="Times New Roman"/>
+          <w:sz w:val="32"/>
+          <w:szCs w:val="32"/>
+        </w:rPr>
+      </w:pPr>
+    </w:p>
+    <w:p>
+      <w:pPr>
+        <w:autoSpaceDE w:val="0"/>
+        <w:autoSpaceDN w:val="0"/>
+        <w:adjustRightInd w:val="0"/>
+        <w:spacing w:before="4" w:after="0" w:line="240" w:lineRule="auto"/>
+        <w:rPr>
+          <w:rFonts w:ascii="Times New Roman" w:hAnsi="Times New Roman" w:cs="Times New Roman"/>
+          <w:sz w:val="32"/>
+          <w:szCs w:val="32"/>
+        </w:rPr>
+      </w:pPr>
+    </w:p>
+    <w:p>
+      <w:pPr>
+        <w:autoSpaceDE w:val="0"/>
+        <w:autoSpaceDN w:val="0"/>
+        <w:adjustRightInd w:val="0"/>
+        <w:spacing w:before="4" w:after="0" w:line="240" w:lineRule="auto"/>
+        <w:rPr>
+          <w:rFonts w:ascii="Times New Roman" w:hAnsi="Times New Roman" w:cs="Times New Roman"/>
+          <w:sz w:val="32"/>
+          <w:szCs w:val="32"/>
+        </w:rPr>
+      </w:pPr>
+      <w:r>
+        <w:rPr>
+          <w:rFonts w:ascii="Times New Roman" w:hAnsi="Times New Roman" w:cs="Times New Roman"/>
+          <w:noProof/>
+          <w:sz w:val="32"/>
+          <w:szCs w:val="32"/>
+        </w:rPr>
+        <w:lastRenderedPageBreak/>
+        <w:drawing>
+          <wp:inline distT="0" distB="0" distL="0" distR="0">
+            <wp:extent cx="5943600" cy="1562100"/>
+            <wp:effectExtent l="0" t="0" r="0" b="0"/>
+            <wp:docPr id="8" name="Picture 8"/>
+            <wp:cNvGraphicFramePr>
+              <a:graphicFrameLocks xmlns:a="http://schemas.openxmlformats.org/drawingml/2006/main" noChangeAspect="1"/>
+            </wp:cNvGraphicFramePr>
+            <a:graphic xmlns:a="http://schemas.openxmlformats.org/drawingml/2006/main">
+              <a:graphicData uri="http://schemas.openxmlformats.org/drawingml/2006/picture">
+                <pic:pic xmlns:pic="http://schemas.openxmlformats.org/drawingml/2006/picture">
+                  <pic:nvPicPr>
+                    <pic:cNvPr id="0" name="Picture 3"/>
+                    <pic:cNvPicPr>
+                      <a:picLocks noChangeAspect="1" noChangeArrowheads="1"/>
+                    </pic:cNvPicPr>
+                  </pic:nvPicPr>
+                  <pic:blipFill>
+                    <a:blip r:embed="rId15">
+                      <a:extLst>
+                        <a:ext uri="{28A0092B-C50C-407E-A947-70E740481C1C}">
+                          <a14:useLocalDpi xmlns:a14="http://schemas.microsoft.com/office/drawing/2010/main" val="0"/>
+                        </a:ext>
+                      </a:extLst>
+                    </a:blip>
+                    <a:srcRect/>
+                    <a:stretch>
+                      <a:fillRect/>
+                    </a:stretch>
+                  </pic:blipFill>
+                  <pic:spPr bwMode="auto">
+                    <a:xfrm>
+                      <a:off x="0" y="0"/>
+                      <a:ext cx="5943600" cy="1562100"/>
+                    </a:xfrm>
+                    <a:prstGeom prst="rect">
+                      <a:avLst/>
+                    </a:prstGeom>
+                    <a:noFill/>
+                    <a:ln>
+                      <a:noFill/>
+                    </a:ln>
+                  </pic:spPr>
+                </pic:pic>
+              </a:graphicData>
+            </a:graphic>
+          </wp:inline>
+        </w:drawing>
+      </w:r>
+      <w:r>
+        <w:rPr>
+          <w:rFonts w:ascii="Times New Roman" w:hAnsi="Times New Roman" w:cs="Times New Roman"/>
+          <w:noProof/>
+          <w:sz w:val="32"/>
+          <w:szCs w:val="32"/>
+        </w:rPr>
+        <w:drawing>
+          <wp:inline distT="0" distB="0" distL="0" distR="0">
+            <wp:extent cx="5934075" cy="1285875"/>
+            <wp:effectExtent l="0" t="0" r="9525" b="9525"/>
+            <wp:docPr id="9" name="Picture 9"/>
+            <wp:cNvGraphicFramePr>
+              <a:graphicFrameLocks xmlns:a="http://schemas.openxmlformats.org/drawingml/2006/main" noChangeAspect="1"/>
+            </wp:cNvGraphicFramePr>
+            <a:graphic xmlns:a="http://schemas.openxmlformats.org/drawingml/2006/main">
+              <a:graphicData uri="http://schemas.openxmlformats.org/drawingml/2006/picture">
+                <pic:pic xmlns:pic="http://schemas.openxmlformats.org/drawingml/2006/picture">
+                  <pic:nvPicPr>
+                    <pic:cNvPr id="0" name="Picture 4"/>
+                    <pic:cNvPicPr>
+                      <a:picLocks noChangeAspect="1" noChangeArrowheads="1"/>
+                    </pic:cNvPicPr>
+                  </pic:nvPicPr>
+                  <pic:blipFill>
+                    <a:blip r:embed="rId16">
+                      <a:extLst>
+                        <a:ext uri="{28A0092B-C50C-407E-A947-70E740481C1C}">
+                          <a14:useLocalDpi xmlns:a14="http://schemas.microsoft.com/office/drawing/2010/main" val="0"/>
+                        </a:ext>
+                      </a:extLst>
+                    </a:blip>
+                    <a:srcRect/>
+                    <a:stretch>
+                      <a:fillRect/>
+                    </a:stretch>
+                  </pic:blipFill>
+                  <pic:spPr bwMode="auto">
+                    <a:xfrm>
+                      <a:off x="0" y="0"/>
+                      <a:ext cx="5934075" cy="1285875"/>
+                    </a:xfrm>
+                    <a:prstGeom prst="rect">
+                      <a:avLst/>
+                    </a:prstGeom>
+                    <a:noFill/>
+                    <a:ln>
+                      <a:noFill/>
+                    </a:ln>
+                  </pic:spPr>
+                </pic:pic>
+              </a:graphicData>
+            </a:graphic>
+          </wp:inline>
+        </w:drawing>
+      </w:r>
+      <w:r>
+        <w:rPr>
+          <w:rFonts w:ascii="Times New Roman" w:hAnsi="Times New Roman" w:cs="Times New Roman"/>
+          <w:noProof/>
+          <w:sz w:val="32"/>
+          <w:szCs w:val="32"/>
+        </w:rPr>
+        <w:drawing>
+          <wp:inline distT="0" distB="0" distL="0" distR="0">
+            <wp:extent cx="5943600" cy="3133725"/>
+            <wp:effectExtent l="0" t="0" r="0" b="9525"/>
+            <wp:docPr id="10" name="Picture 10"/>
+            <wp:cNvGraphicFramePr>
+              <a:graphicFrameLocks xmlns:a="http://schemas.openxmlformats.org/drawingml/2006/main" noChangeAspect="1"/>
+            </wp:cNvGraphicFramePr>
+            <a:graphic xmlns:a="http://schemas.openxmlformats.org/drawingml/2006/main">
+              <a:graphicData uri="http://schemas.openxmlformats.org/drawingml/2006/picture">
+                <pic:pic xmlns:pic="http://schemas.openxmlformats.org/drawingml/2006/picture">
+                  <pic:nvPicPr>
+                    <pic:cNvPr id="0" name="Picture 5"/>
+                    <pic:cNvPicPr>
+                      <a:picLocks noChangeAspect="1" noChangeArrowheads="1"/>
+                    </pic:cNvPicPr>
+                  </pic:nvPicPr>
+                  <pic:blipFill>
+                    <a:blip r:embed="rId17">
+                      <a:extLst>
+                        <a:ext uri="{28A0092B-C50C-407E-A947-70E740481C1C}">
+                          <a14:useLocalDpi xmlns:a14="http://schemas.microsoft.com/office/drawing/2010/main" val="0"/>
+                        </a:ext>
+                      </a:extLst>
+                    </a:blip>
+                    <a:srcRect/>
+                    <a:stretch>
+                      <a:fillRect/>
+                    </a:stretch>
+                  </pic:blipFill>
+                  <pic:spPr bwMode="auto">
+                    <a:xfrm>
+                      <a:off x="0" y="0"/>
+                      <a:ext cx="5943600" cy="3133725"/>
+                    </a:xfrm>
+                    <a:prstGeom prst="rect">
+                      <a:avLst/>
+                    </a:prstGeom>
+                    <a:noFill/>
+                    <a:ln>
+                      <a:noFill/>
+                    </a:ln>
+                  </pic:spPr>
+                </pic:pic>
+              </a:graphicData>
+            </a:graphic>
+          </wp:inline>
+        </w:drawing>
+      </w:r>
+      <w:r>
+        <w:rPr>
+          <w:rFonts w:ascii="Times New Roman" w:hAnsi="Times New Roman" w:cs="Times New Roman"/>
+          <w:noProof/>
+          <w:sz w:val="32"/>
+          <w:szCs w:val="32"/>
+        </w:rPr>
+        <w:drawing>
+          <wp:inline distT="0" distB="0" distL="0" distR="0">
+            <wp:extent cx="5943600" cy="1304925"/>
+            <wp:effectExtent l="0" t="0" r="0" b="9525"/>
+            <wp:docPr id="11" name="Picture 11"/>
+            <wp:cNvGraphicFramePr>
+              <a:graphicFrameLocks xmlns:a="http://schemas.openxmlformats.org/drawingml/2006/main" noChangeAspect="1"/>
+            </wp:cNvGraphicFramePr>
+            <a:graphic xmlns:a="http://schemas.openxmlformats.org/drawingml/2006/main">
+              <a:graphicData uri="http://schemas.openxmlformats.org/drawingml/2006/picture">
+                <pic:pic xmlns:pic="http://schemas.openxmlformats.org/drawingml/2006/picture">
+                  <pic:nvPicPr>
+                    <pic:cNvPr id="0" name="Picture 6"/>
+                    <pic:cNvPicPr>
+                      <a:picLocks noChangeAspect="1" noChangeArrowheads="1"/>
+                    </pic:cNvPicPr>
+                  </pic:nvPicPr>
+                  <pic:blipFill>
+                    <a:blip r:embed="rId18">
+                      <a:extLst>
+                        <a:ext uri="{28A0092B-C50C-407E-A947-70E740481C1C}">
+                          <a14:useLocalDpi xmlns:a14="http://schemas.microsoft.com/office/drawing/2010/main" val="0"/>
+                        </a:ext>
+                      </a:extLst>
+                    </a:blip>
+                    <a:srcRect/>
+                    <a:stretch>
+                      <a:fillRect/>
+                    </a:stretch>
+                  </pic:blipFill>
+                  <pic:spPr bwMode="auto">
+                    <a:xfrm>
+                      <a:off x="0" y="0"/>
+                      <a:ext cx="5943600" cy="1304925"/>
+                    </a:xfrm>
+                    <a:prstGeom prst="rect">
+                      <a:avLst/>
+                    </a:prstGeom>
+                    <a:noFill/>
+                    <a:ln>
+                      <a:noFill/>
+                    </a:ln>
+                  </pic:spPr>
+                </pic:pic>
+              </a:graphicData>
+            </a:graphic>
+          </wp:inline>
+        </w:drawing>
+      </w:r>
+    </w:p>
+    <w:p>
+      <w:pPr>
+        <w:autoSpaceDE w:val="0"/>
+        <w:autoSpaceDN w:val="0"/>
+        <w:adjustRightInd w:val="0"/>
+        <w:spacing w:before="4" w:after="0" w:line="240" w:lineRule="auto"/>
+        <w:rPr>
+          <w:rFonts w:ascii="Times New Roman" w:hAnsi="Times New Roman" w:cs="Times New Roman"/>
+          <w:sz w:val="32"/>
+          <w:szCs w:val="32"/>
+        </w:rPr>
+      </w:pPr>
+      <w:r>
+        <w:rPr>
+          <w:rFonts w:ascii="Times New Roman" w:hAnsi="Times New Roman" w:cs="Times New Roman"/>
+          <w:noProof/>
+          <w:sz w:val="32"/>
+          <w:szCs w:val="32"/>
+        </w:rPr>
+        <w:lastRenderedPageBreak/>
+        <w:drawing>
+          <wp:inline distT="0" distB="0" distL="0" distR="0">
+            <wp:extent cx="5943600" cy="2428875"/>
+            <wp:effectExtent l="0" t="0" r="0" b="9525"/>
+            <wp:docPr id="12" name="Picture 12"/>
+            <wp:cNvGraphicFramePr>
+              <a:graphicFrameLocks xmlns:a="http://schemas.openxmlformats.org/drawingml/2006/main" noChangeAspect="1"/>
+            </wp:cNvGraphicFramePr>
+            <a:graphic xmlns:a="http://schemas.openxmlformats.org/drawingml/2006/main">
+              <a:graphicData uri="http://schemas.openxmlformats.org/drawingml/2006/picture">
+                <pic:pic xmlns:pic="http://schemas.openxmlformats.org/drawingml/2006/picture">
+                  <pic:nvPicPr>
+                    <pic:cNvPr id="0" name="Picture 7"/>
+                    <pic:cNvPicPr>
+                      <a:picLocks noChangeAspect="1" noChangeArrowheads="1"/>
+                    </pic:cNvPicPr>
+                  </pic:nvPicPr>
+                  <pic:blipFill>
+                    <a:blip r:embed="rId19">
+                      <a:extLst>
+                        <a:ext uri="{28A0092B-C50C-407E-A947-70E740481C1C}">
+                          <a14:useLocalDpi xmlns:a14="http://schemas.microsoft.com/office/drawing/2010/main" val="0"/>
+                        </a:ext>
+                      </a:extLst>
+                    </a:blip>
+                    <a:srcRect/>
+                    <a:stretch>
+                      <a:fillRect/>
+                    </a:stretch>
+                  </pic:blipFill>
+                  <pic:spPr bwMode="auto">
+                    <a:xfrm>
+                      <a:off x="0" y="0"/>
+                      <a:ext cx="5943600" cy="2428875"/>
+                    </a:xfrm>
+                    <a:prstGeom prst="rect">
+                      <a:avLst/>
+                    </a:prstGeom>
+                    <a:noFill/>
+                    <a:ln>
+                      <a:noFill/>
+                    </a:ln>
+                  </pic:spPr>
+                </pic:pic>
+              </a:graphicData>
+            </a:graphic>
+          </wp:inline>
+        </w:drawing>
+      </w:r>
+      <w:r>
+        <w:rPr>
+          <w:rFonts w:ascii="Times New Roman" w:hAnsi="Times New Roman" w:cs="Times New Roman"/>
+          <w:noProof/>
+          <w:sz w:val="32"/>
+          <w:szCs w:val="32"/>
+        </w:rPr>
+        <w:drawing>
+          <wp:inline distT="0" distB="0" distL="0" distR="0">
+            <wp:extent cx="5943600" cy="2419350"/>
+            <wp:effectExtent l="0" t="0" r="0" b="0"/>
+            <wp:docPr id="13" name="Picture 13"/>
+            <wp:cNvGraphicFramePr>
+              <a:graphicFrameLocks xmlns:a="http://schemas.openxmlformats.org/drawingml/2006/main" noChangeAspect="1"/>
+            </wp:cNvGraphicFramePr>
+            <a:graphic xmlns:a="http://schemas.openxmlformats.org/drawingml/2006/main">
+              <a:graphicData uri="http://schemas.openxmlformats.org/drawingml/2006/picture">
+                <pic:pic xmlns:pic="http://schemas.openxmlformats.org/drawingml/2006/picture">
+                  <pic:nvPicPr>
+                    <pic:cNvPr id="0" name="Picture 8"/>
+                    <pic:cNvPicPr>
+                      <a:picLocks noChangeAspect="1" noChangeArrowheads="1"/>
+                    </pic:cNvPicPr>
+                  </pic:nvPicPr>
+                  <pic:blipFill>
+                    <a:blip r:embed="rId20">
+                      <a:extLst>
+                        <a:ext uri="{28A0092B-C50C-407E-A947-70E740481C1C}">
+                          <a14:useLocalDpi xmlns:a14="http://schemas.microsoft.com/office/drawing/2010/main" val="0"/>
+                        </a:ext>
+                      </a:extLst>
+                    </a:blip>
+                    <a:srcRect/>
+                    <a:stretch>
+                      <a:fillRect/>
+                    </a:stretch>
+                  </pic:blipFill>
+                  <pic:spPr bwMode="auto">
+                    <a:xfrm>
+                      <a:off x="0" y="0"/>
+                      <a:ext cx="5943600" cy="2419350"/>
+                    </a:xfrm>
+                    <a:prstGeom prst="rect">
+                      <a:avLst/>
+                    </a:prstGeom>
+                    <a:noFill/>
+                    <a:ln>
+                      <a:noFill/>
+                    </a:ln>
+                  </pic:spPr>
+                </pic:pic>
+              </a:graphicData>
+            </a:graphic>
+          </wp:inline>
+        </w:drawing>
+      </w:r>
+      <w:r>
+        <w:rPr>
+          <w:rFonts w:ascii="Times New Roman" w:hAnsi="Times New Roman" w:cs="Times New Roman"/>
+          <w:noProof/>
+          <w:sz w:val="32"/>
+          <w:szCs w:val="32"/>
+        </w:rPr>
+        <w:drawing>
+          <wp:inline distT="0" distB="0" distL="0" distR="0">
+            <wp:extent cx="5943600" cy="1285875"/>
+            <wp:effectExtent l="0" t="0" r="0" b="9525"/>
+            <wp:docPr id="14" name="Picture 14"/>
+            <wp:cNvGraphicFramePr>
+              <a:graphicFrameLocks xmlns:a="http://schemas.openxmlformats.org/drawingml/2006/main" noChangeAspect="1"/>
+            </wp:cNvGraphicFramePr>
+            <a:graphic xmlns:a="http://schemas.openxmlformats.org/drawingml/2006/main">
+              <a:graphicData uri="http://schemas.openxmlformats.org/drawingml/2006/picture">
+                <pic:pic xmlns:pic="http://schemas.openxmlformats.org/drawingml/2006/picture">
+                  <pic:nvPicPr>
+                    <pic:cNvPr id="0" name="Picture 9"/>
+                    <pic:cNvPicPr>
+                      <a:picLocks noChangeAspect="1" noChangeArrowheads="1"/>
+                    </pic:cNvPicPr>
+                  </pic:nvPicPr>
+                  <pic:blipFill>
+                    <a:blip r:embed="rId21">
+                      <a:extLst>
+                        <a:ext uri="{28A0092B-C50C-407E-A947-70E740481C1C}">
+                          <a14:useLocalDpi xmlns:a14="http://schemas.microsoft.com/office/drawing/2010/main" val="0"/>
+                        </a:ext>
+                      </a:extLst>
+                    </a:blip>
+                    <a:srcRect/>
+                    <a:stretch>
+                      <a:fillRect/>
+                    </a:stretch>
+                  </pic:blipFill>
+                  <pic:spPr bwMode="auto">
+                    <a:xfrm>
+                      <a:off x="0" y="0"/>
+                      <a:ext cx="5943600" cy="1285875"/>
+                    </a:xfrm>
+                    <a:prstGeom prst="rect">
+                      <a:avLst/>
+                    </a:prstGeom>
+                    <a:noFill/>
+                    <a:ln>
+                      <a:noFill/>
+                    </a:ln>
+                  </pic:spPr>
+                </pic:pic>
+              </a:graphicData>
+            </a:graphic>
+          </wp:inline>
+        </w:drawing>
+      </w:r>
+      <w:r>
+        <w:rPr>
+          <w:rFonts w:ascii="Times New Roman" w:hAnsi="Times New Roman" w:cs="Times New Roman"/>
+          <w:noProof/>
+          <w:sz w:val="32"/>
+          <w:szCs w:val="32"/>
+        </w:rPr>
+        <w:drawing>
+          <wp:inline distT="0" distB="0" distL="0" distR="0">
+            <wp:extent cx="5943600" cy="1295400"/>
+            <wp:effectExtent l="0" t="0" r="0" b="0"/>
+            <wp:docPr id="15" name="Picture 15"/>
+            <wp:cNvGraphicFramePr>
+              <a:graphicFrameLocks xmlns:a="http://schemas.openxmlformats.org/drawingml/2006/main" noChangeAspect="1"/>
+            </wp:cNvGraphicFramePr>
+            <a:graphic xmlns:a="http://schemas.openxmlformats.org/drawingml/2006/main">
+              <a:graphicData uri="http://schemas.openxmlformats.org/drawingml/2006/picture">
+                <pic:pic xmlns:pic="http://schemas.openxmlformats.org/drawingml/2006/picture">
+                  <pic:nvPicPr>
+                    <pic:cNvPr id="0" name="Picture 10"/>
+                    <pic:cNvPicPr>
+                      <a:picLocks noChangeAspect="1" noChangeArrowheads="1"/>
+                    </pic:cNvPicPr>
+                  </pic:nvPicPr>
+                  <pic:blipFill>
+                    <a:blip r:embed="rId22">
+                      <a:extLst>
+                        <a:ext uri="{28A0092B-C50C-407E-A947-70E740481C1C}">
+                          <a14:useLocalDpi xmlns:a14="http://schemas.microsoft.com/office/drawing/2010/main" val="0"/>
+                        </a:ext>
+                      </a:extLst>
+                    </a:blip>
+                    <a:srcRect/>
+                    <a:stretch>
+                      <a:fillRect/>
+                    </a:stretch>
+                  </pic:blipFill>
+                  <pic:spPr bwMode="auto">
+                    <a:xfrm>
+                      <a:off x="0" y="0"/>
+                      <a:ext cx="5943600" cy="1295400"/>
+                    </a:xfrm>
+                    <a:prstGeom prst="rect">
+                      <a:avLst/>
+                    </a:prstGeom>
+                    <a:noFill/>
+                    <a:ln>
+                      <a:noFill/>
+                    </a:ln>
+                  </pic:spPr>
+                </pic:pic>
+              </a:graphicData>
+            </a:graphic>
+          </wp:inline>
+        </w:drawing>
+      </w:r>
+    </w:p>
+    <w:p>
+      <w:pPr>
+        <w:autoSpaceDE w:val="0"/>
+        <w:autoSpaceDN w:val="0"/>
+        <w:adjustRightInd w:val="0"/>
+        <w:spacing w:before="4" w:after="0" w:line="240" w:lineRule="auto"/>
+        <w:rPr>
+          <w:rFonts w:ascii="Times New Roman" w:hAnsi="Times New Roman" w:cs="Times New Roman"/>
+          <w:sz w:val="32"/>
+          <w:szCs w:val="32"/>
+        </w:rPr>
+      </w:pPr>
+      <w:r>
+        <w:rPr>
+          <w:rFonts w:ascii="Times New Roman" w:hAnsi="Times New Roman" w:cs="Times New Roman"/>
+          <w:noProof/>
+          <w:sz w:val="32"/>
+          <w:szCs w:val="32"/>
+        </w:rPr>
+        <w:lastRenderedPageBreak/>
+        <w:drawing>
+          <wp:inline distT="0" distB="0" distL="0" distR="0" wp14:anchorId="39621479" wp14:editId="02B84BA4">
+            <wp:extent cx="5934075" cy="1257300"/>
+            <wp:effectExtent l="0" t="0" r="9525" b="0"/>
+            <wp:docPr id="16" name="Picture 16"/>
+            <wp:cNvGraphicFramePr>
+              <a:graphicFrameLocks xmlns:a="http://schemas.openxmlformats.org/drawingml/2006/main" noChangeAspect="1"/>
+            </wp:cNvGraphicFramePr>
+            <a:graphic xmlns:a="http://schemas.openxmlformats.org/drawingml/2006/main">
+              <a:graphicData uri="http://schemas.openxmlformats.org/drawingml/2006/picture">
+                <pic:pic xmlns:pic="http://schemas.openxmlformats.org/drawingml/2006/picture">
+                  <pic:nvPicPr>
+                    <pic:cNvPr id="0" name="Picture 11"/>
+                    <pic:cNvPicPr>
+                      <a:picLocks noChangeAspect="1" noChangeArrowheads="1"/>
+                    </pic:cNvPicPr>
+                  </pic:nvPicPr>
+                  <pic:blipFill>
+                    <a:blip r:embed="rId23">
+                      <a:extLst>
+                        <a:ext uri="{28A0092B-C50C-407E-A947-70E740481C1C}">
+                          <a14:useLocalDpi xmlns:a14="http://schemas.microsoft.com/office/drawing/2010/main" val="0"/>
+                        </a:ext>
+                      </a:extLst>
+                    </a:blip>
+                    <a:srcRect/>
+                    <a:stretch>
+                      <a:fillRect/>
+                    </a:stretch>
+                  </pic:blipFill>
+                  <pic:spPr bwMode="auto">
+                    <a:xfrm>
+                      <a:off x="0" y="0"/>
+                      <a:ext cx="5934075" cy="1257300"/>
+                    </a:xfrm>
+                    <a:prstGeom prst="rect">
+                      <a:avLst/>
+                    </a:prstGeom>
+                    <a:noFill/>
+                    <a:ln>
+                      <a:noFill/>
+                    </a:ln>
+                  </pic:spPr>
+                </pic:pic>
+              </a:graphicData>
+            </a:graphic>
+          </wp:inline>
+        </w:drawing>
+      </w:r>
+      <w:r>
+        <w:rPr>
+          <w:rFonts w:ascii="Times New Roman" w:hAnsi="Times New Roman" w:cs="Times New Roman"/>
+          <w:noProof/>
+          <w:sz w:val="32"/>
+          <w:szCs w:val="32"/>
+        </w:rPr>
+        <w:drawing>
+          <wp:inline distT="0" distB="0" distL="0" distR="0" wp14:anchorId="733A7258" wp14:editId="24419AC6">
+            <wp:extent cx="5943600" cy="1285875"/>
+            <wp:effectExtent l="0" t="0" r="0" b="9525"/>
+            <wp:docPr id="17" name="Picture 17"/>
+            <wp:cNvGraphicFramePr>
+              <a:graphicFrameLocks xmlns:a="http://schemas.openxmlformats.org/drawingml/2006/main" noChangeAspect="1"/>
+            </wp:cNvGraphicFramePr>
+            <a:graphic xmlns:a="http://schemas.openxmlformats.org/drawingml/2006/main">
+              <a:graphicData uri="http://schemas.openxmlformats.org/drawingml/2006/picture">
+                <pic:pic xmlns:pic="http://schemas.openxmlformats.org/drawingml/2006/picture">
+                  <pic:nvPicPr>
+                    <pic:cNvPr id="0" name="Picture 12"/>
+                    <pic:cNvPicPr>
+                      <a:picLocks noChangeAspect="1" noChangeArrowheads="1"/>
+                    </pic:cNvPicPr>
+                  </pic:nvPicPr>
+                  <pic:blipFill>
+                    <a:blip r:embed="rId24">
+                      <a:extLst>
+                        <a:ext uri="{28A0092B-C50C-407E-A947-70E740481C1C}">
+                          <a14:useLocalDpi xmlns:a14="http://schemas.microsoft.com/office/drawing/2010/main" val="0"/>
+                        </a:ext>
+                      </a:extLst>
+                    </a:blip>
+                    <a:srcRect/>
+                    <a:stretch>
+                      <a:fillRect/>
+                    </a:stretch>
+                  </pic:blipFill>
+                  <pic:spPr bwMode="auto">
+                    <a:xfrm>
+                      <a:off x="0" y="0"/>
+                      <a:ext cx="5943600" cy="1285875"/>
+                    </a:xfrm>
+                    <a:prstGeom prst="rect">
+                      <a:avLst/>
+                    </a:prstGeom>
+                    <a:noFill/>
+                    <a:ln>
+                      <a:noFill/>
+                    </a:ln>
+                  </pic:spPr>
+                </pic:pic>
+              </a:graphicData>
+            </a:graphic>
+          </wp:inline>
+        </w:drawing>
+      </w:r>
+      <w:bookmarkStart w:id="0" w:name="_GoBack"/>
+      <w:bookmarkEnd w:id="0"/>
+    </w:p>
     <w:sectPr>
-      <w:headerReference w:type="default" r:id="rId13"/>
+      <w:headerReference w:type="default" r:id="rId25"/>
       <w:pgSz w:w="12240" w:h="15840"/>
       <w:pgMar w:top="1440" w:right="1440" w:bottom="1440" w:left="1440" w:header="720" w:footer="720" w:gutter="0"/>
       <w:pgNumType w:start="0"/>
@@ -17863,6 +19138,7 @@
         <w:docPartUnique/>
       </w:docPartObj>
     </w:sdtPr>
+    <w:sdtEndPr/>
     <w:sdtContent>
       <w:p>
         <w:pPr>
@@ -17903,7 +19179,7 @@
             <w:bCs/>
             <w:noProof/>
           </w:rPr>
-          <w:t>8</w:t>
+          <w:t>1</w:t>
         </w:r>
         <w:r>
           <w:rPr>
@@ -17948,7 +19224,7 @@
             <w:bCs/>
             <w:noProof/>
           </w:rPr>
-          <w:t>10</w:t>
+          <w:t>14</w:t>
         </w:r>
         <w:r>
           <w:rPr>

</xml_diff>